<commit_message>
Tables starter with row numbers
</commit_message>
<xml_diff>
--- a/Allfiles/20486D/Mod02/Labfiles/DetailedPlanningDocument.docx
+++ b/Allfiles/20486D/Mod02/Labfiles/DetailedPlanningDocument.docx
@@ -145,15 +145,16 @@
     </w:p>
     <w:tbl>
       <w:tblPr>
-        <w:tblStyle w:val="LightShading-Accent3"/>
-        <w:tblW w:w="9322" w:type="dxa"/>
+        <w:tblStyle w:val="ListTable4-Accent1"/>
+        <w:tblW w:w="9610" w:type="dxa"/>
         <w:tblLook w:val="04A0" w:firstRow="1" w:lastRow="0" w:firstColumn="1" w:lastColumn="0" w:noHBand="0" w:noVBand="1"/>
       </w:tblPr>
       <w:tblGrid>
-        <w:gridCol w:w="1384"/>
-        <w:gridCol w:w="3969"/>
-        <w:gridCol w:w="1985"/>
-        <w:gridCol w:w="1984"/>
+        <w:gridCol w:w="498"/>
+        <w:gridCol w:w="1590"/>
+        <w:gridCol w:w="3634"/>
+        <w:gridCol w:w="1953"/>
+        <w:gridCol w:w="1935"/>
       </w:tblGrid>
       <w:tr>
         <w:trPr>
@@ -162,33 +163,39 @@
         <w:tc>
           <w:tcPr>
             <w:cnfStyle w:val="001000000000" w:firstRow="0" w:lastRow="0" w:firstColumn="1" w:lastColumn="0" w:oddVBand="0" w:evenVBand="0" w:oddHBand="0" w:evenHBand="0" w:firstRowFirstColumn="0" w:firstRowLastColumn="0" w:lastRowFirstColumn="0" w:lastRowLastColumn="0"/>
-            <w:tcW w:w="1384" w:type="dxa"/>
-          </w:tcPr>
-          <w:p>
-            <w:r>
-              <w:t>Model</w:t>
-            </w:r>
-            <w:r>
-              <w:t xml:space="preserve">  Class</w:t>
-            </w:r>
-          </w:p>
-        </w:tc>
-        <w:tc>
-          <w:tcPr>
-            <w:tcW w:w="3969" w:type="dxa"/>
+            <w:tcW w:w="498" w:type="dxa"/>
+          </w:tcPr>
+          <w:p/>
+        </w:tc>
+        <w:tc>
+          <w:tcPr>
+            <w:tcW w:w="1590" w:type="dxa"/>
           </w:tcPr>
           <w:p>
             <w:pPr>
               <w:cnfStyle w:val="100000000000" w:firstRow="1" w:lastRow="0" w:firstColumn="0" w:lastColumn="0" w:oddVBand="0" w:evenVBand="0" w:oddHBand="0" w:evenHBand="0" w:firstRowFirstColumn="0" w:firstRowLastColumn="0" w:lastRowFirstColumn="0" w:lastRowLastColumn="0"/>
             </w:pPr>
             <w:r>
+              <w:t>Model  Class</w:t>
+            </w:r>
+          </w:p>
+        </w:tc>
+        <w:tc>
+          <w:tcPr>
+            <w:tcW w:w="3634" w:type="dxa"/>
+          </w:tcPr>
+          <w:p>
+            <w:pPr>
+              <w:cnfStyle w:val="100000000000" w:firstRow="1" w:lastRow="0" w:firstColumn="0" w:lastColumn="0" w:oddVBand="0" w:evenVBand="0" w:oddHBand="0" w:evenHBand="0" w:firstRowFirstColumn="0" w:firstRowLastColumn="0" w:lastRowFirstColumn="0" w:lastRowLastColumn="0"/>
+            </w:pPr>
+            <w:r>
               <w:t>Description</w:t>
             </w:r>
           </w:p>
         </w:tc>
         <w:tc>
           <w:tcPr>
-            <w:tcW w:w="1985" w:type="dxa"/>
+            <w:tcW w:w="1953" w:type="dxa"/>
           </w:tcPr>
           <w:p>
             <w:pPr>
@@ -201,7 +208,7 @@
         </w:tc>
         <w:tc>
           <w:tcPr>
-            <w:tcW w:w="1984" w:type="dxa"/>
+            <w:tcW w:w="1935" w:type="dxa"/>
           </w:tcPr>
           <w:p>
             <w:pPr>
@@ -220,33 +227,57 @@
         <w:tc>
           <w:tcPr>
             <w:cnfStyle w:val="001000000000" w:firstRow="0" w:lastRow="0" w:firstColumn="1" w:lastColumn="0" w:oddVBand="0" w:evenVBand="0" w:oddHBand="0" w:evenHBand="0" w:firstRowFirstColumn="0" w:firstRowLastColumn="0" w:lastRowFirstColumn="0" w:lastRowLastColumn="0"/>
-            <w:tcW w:w="1384" w:type="dxa"/>
-          </w:tcPr>
-          <w:p/>
-        </w:tc>
-        <w:tc>
-          <w:tcPr>
-            <w:tcW w:w="3969" w:type="dxa"/>
-          </w:tcPr>
-          <w:p>
-            <w:pPr>
-              <w:cnfStyle w:val="000000100000" w:firstRow="0" w:lastRow="0" w:firstColumn="0" w:lastColumn="0" w:oddVBand="0" w:evenVBand="0" w:oddHBand="1" w:evenHBand="0" w:firstRowFirstColumn="0" w:firstRowLastColumn="0" w:lastRowFirstColumn="0" w:lastRowLastColumn="0"/>
-            </w:pPr>
-          </w:p>
-        </w:tc>
-        <w:tc>
-          <w:tcPr>
-            <w:tcW w:w="1985" w:type="dxa"/>
-          </w:tcPr>
-          <w:p>
-            <w:pPr>
-              <w:cnfStyle w:val="000000100000" w:firstRow="0" w:lastRow="0" w:firstColumn="0" w:lastColumn="0" w:oddVBand="0" w:evenVBand="0" w:oddHBand="1" w:evenHBand="0" w:firstRowFirstColumn="0" w:firstRowLastColumn="0" w:lastRowFirstColumn="0" w:lastRowLastColumn="0"/>
-            </w:pPr>
-          </w:p>
-        </w:tc>
-        <w:tc>
-          <w:tcPr>
-            <w:tcW w:w="1984" w:type="dxa"/>
+            <w:tcW w:w="498" w:type="dxa"/>
+          </w:tcPr>
+          <w:p>
+            <w:pPr>
+              <w:rPr>
+                <w:b w:val="0"/>
+                <w:bCs w:val="0"/>
+              </w:rPr>
+            </w:pPr>
+            <w:r>
+              <w:rPr>
+                <w:b w:val="0"/>
+                <w:bCs w:val="0"/>
+              </w:rPr>
+              <w:t>1.</w:t>
+            </w:r>
+          </w:p>
+        </w:tc>
+        <w:tc>
+          <w:tcPr>
+            <w:tcW w:w="1590" w:type="dxa"/>
+          </w:tcPr>
+          <w:p>
+            <w:pPr>
+              <w:cnfStyle w:val="000000100000" w:firstRow="0" w:lastRow="0" w:firstColumn="0" w:lastColumn="0" w:oddVBand="0" w:evenVBand="0" w:oddHBand="1" w:evenHBand="0" w:firstRowFirstColumn="0" w:firstRowLastColumn="0" w:lastRowFirstColumn="0" w:lastRowLastColumn="0"/>
+            </w:pPr>
+          </w:p>
+        </w:tc>
+        <w:tc>
+          <w:tcPr>
+            <w:tcW w:w="3634" w:type="dxa"/>
+          </w:tcPr>
+          <w:p>
+            <w:pPr>
+              <w:cnfStyle w:val="000000100000" w:firstRow="0" w:lastRow="0" w:firstColumn="0" w:lastColumn="0" w:oddVBand="0" w:evenVBand="0" w:oddHBand="1" w:evenHBand="0" w:firstRowFirstColumn="0" w:firstRowLastColumn="0" w:lastRowFirstColumn="0" w:lastRowLastColumn="0"/>
+            </w:pPr>
+          </w:p>
+        </w:tc>
+        <w:tc>
+          <w:tcPr>
+            <w:tcW w:w="1953" w:type="dxa"/>
+          </w:tcPr>
+          <w:p>
+            <w:pPr>
+              <w:cnfStyle w:val="000000100000" w:firstRow="0" w:lastRow="0" w:firstColumn="0" w:lastColumn="0" w:oddVBand="0" w:evenVBand="0" w:oddHBand="1" w:evenHBand="0" w:firstRowFirstColumn="0" w:firstRowLastColumn="0" w:lastRowFirstColumn="0" w:lastRowLastColumn="0"/>
+            </w:pPr>
+          </w:p>
+        </w:tc>
+        <w:tc>
+          <w:tcPr>
+            <w:tcW w:w="1935" w:type="dxa"/>
           </w:tcPr>
           <w:p>
             <w:pPr>
@@ -259,33 +290,57 @@
         <w:tc>
           <w:tcPr>
             <w:cnfStyle w:val="001000000000" w:firstRow="0" w:lastRow="0" w:firstColumn="1" w:lastColumn="0" w:oddVBand="0" w:evenVBand="0" w:oddHBand="0" w:evenHBand="0" w:firstRowFirstColumn="0" w:firstRowLastColumn="0" w:lastRowFirstColumn="0" w:lastRowLastColumn="0"/>
-            <w:tcW w:w="1384" w:type="dxa"/>
-          </w:tcPr>
-          <w:p/>
-        </w:tc>
-        <w:tc>
-          <w:tcPr>
-            <w:tcW w:w="3969" w:type="dxa"/>
-          </w:tcPr>
-          <w:p>
-            <w:pPr>
-              <w:cnfStyle w:val="000000000000" w:firstRow="0" w:lastRow="0" w:firstColumn="0" w:lastColumn="0" w:oddVBand="0" w:evenVBand="0" w:oddHBand="0" w:evenHBand="0" w:firstRowFirstColumn="0" w:firstRowLastColumn="0" w:lastRowFirstColumn="0" w:lastRowLastColumn="0"/>
-            </w:pPr>
-          </w:p>
-        </w:tc>
-        <w:tc>
-          <w:tcPr>
-            <w:tcW w:w="1985" w:type="dxa"/>
-          </w:tcPr>
-          <w:p>
-            <w:pPr>
-              <w:cnfStyle w:val="000000000000" w:firstRow="0" w:lastRow="0" w:firstColumn="0" w:lastColumn="0" w:oddVBand="0" w:evenVBand="0" w:oddHBand="0" w:evenHBand="0" w:firstRowFirstColumn="0" w:firstRowLastColumn="0" w:lastRowFirstColumn="0" w:lastRowLastColumn="0"/>
-            </w:pPr>
-          </w:p>
-        </w:tc>
-        <w:tc>
-          <w:tcPr>
-            <w:tcW w:w="1984" w:type="dxa"/>
+            <w:tcW w:w="498" w:type="dxa"/>
+          </w:tcPr>
+          <w:p>
+            <w:pPr>
+              <w:rPr>
+                <w:b w:val="0"/>
+                <w:bCs w:val="0"/>
+              </w:rPr>
+            </w:pPr>
+            <w:r>
+              <w:rPr>
+                <w:b w:val="0"/>
+                <w:bCs w:val="0"/>
+              </w:rPr>
+              <w:t>2.</w:t>
+            </w:r>
+          </w:p>
+        </w:tc>
+        <w:tc>
+          <w:tcPr>
+            <w:tcW w:w="1590" w:type="dxa"/>
+          </w:tcPr>
+          <w:p>
+            <w:pPr>
+              <w:cnfStyle w:val="000000000000" w:firstRow="0" w:lastRow="0" w:firstColumn="0" w:lastColumn="0" w:oddVBand="0" w:evenVBand="0" w:oddHBand="0" w:evenHBand="0" w:firstRowFirstColumn="0" w:firstRowLastColumn="0" w:lastRowFirstColumn="0" w:lastRowLastColumn="0"/>
+            </w:pPr>
+          </w:p>
+        </w:tc>
+        <w:tc>
+          <w:tcPr>
+            <w:tcW w:w="3634" w:type="dxa"/>
+          </w:tcPr>
+          <w:p>
+            <w:pPr>
+              <w:cnfStyle w:val="000000000000" w:firstRow="0" w:lastRow="0" w:firstColumn="0" w:lastColumn="0" w:oddVBand="0" w:evenVBand="0" w:oddHBand="0" w:evenHBand="0" w:firstRowFirstColumn="0" w:firstRowLastColumn="0" w:lastRowFirstColumn="0" w:lastRowLastColumn="0"/>
+            </w:pPr>
+          </w:p>
+        </w:tc>
+        <w:tc>
+          <w:tcPr>
+            <w:tcW w:w="1953" w:type="dxa"/>
+          </w:tcPr>
+          <w:p>
+            <w:pPr>
+              <w:cnfStyle w:val="000000000000" w:firstRow="0" w:lastRow="0" w:firstColumn="0" w:lastColumn="0" w:oddVBand="0" w:evenVBand="0" w:oddHBand="0" w:evenHBand="0" w:firstRowFirstColumn="0" w:firstRowLastColumn="0" w:lastRowFirstColumn="0" w:lastRowLastColumn="0"/>
+            </w:pPr>
+          </w:p>
+        </w:tc>
+        <w:tc>
+          <w:tcPr>
+            <w:tcW w:w="1935" w:type="dxa"/>
           </w:tcPr>
           <w:p>
             <w:pPr>
@@ -301,33 +356,57 @@
         <w:tc>
           <w:tcPr>
             <w:cnfStyle w:val="001000000000" w:firstRow="0" w:lastRow="0" w:firstColumn="1" w:lastColumn="0" w:oddVBand="0" w:evenVBand="0" w:oddHBand="0" w:evenHBand="0" w:firstRowFirstColumn="0" w:firstRowLastColumn="0" w:lastRowFirstColumn="0" w:lastRowLastColumn="0"/>
-            <w:tcW w:w="1384" w:type="dxa"/>
-          </w:tcPr>
-          <w:p/>
-        </w:tc>
-        <w:tc>
-          <w:tcPr>
-            <w:tcW w:w="3969" w:type="dxa"/>
-          </w:tcPr>
-          <w:p>
-            <w:pPr>
-              <w:cnfStyle w:val="000000100000" w:firstRow="0" w:lastRow="0" w:firstColumn="0" w:lastColumn="0" w:oddVBand="0" w:evenVBand="0" w:oddHBand="1" w:evenHBand="0" w:firstRowFirstColumn="0" w:firstRowLastColumn="0" w:lastRowFirstColumn="0" w:lastRowLastColumn="0"/>
-            </w:pPr>
-          </w:p>
-        </w:tc>
-        <w:tc>
-          <w:tcPr>
-            <w:tcW w:w="1985" w:type="dxa"/>
-          </w:tcPr>
-          <w:p>
-            <w:pPr>
-              <w:cnfStyle w:val="000000100000" w:firstRow="0" w:lastRow="0" w:firstColumn="0" w:lastColumn="0" w:oddVBand="0" w:evenVBand="0" w:oddHBand="1" w:evenHBand="0" w:firstRowFirstColumn="0" w:firstRowLastColumn="0" w:lastRowFirstColumn="0" w:lastRowLastColumn="0"/>
-            </w:pPr>
-          </w:p>
-        </w:tc>
-        <w:tc>
-          <w:tcPr>
-            <w:tcW w:w="1984" w:type="dxa"/>
+            <w:tcW w:w="498" w:type="dxa"/>
+          </w:tcPr>
+          <w:p>
+            <w:pPr>
+              <w:rPr>
+                <w:b w:val="0"/>
+                <w:bCs w:val="0"/>
+              </w:rPr>
+            </w:pPr>
+            <w:r>
+              <w:rPr>
+                <w:b w:val="0"/>
+                <w:bCs w:val="0"/>
+              </w:rPr>
+              <w:t>3.</w:t>
+            </w:r>
+          </w:p>
+        </w:tc>
+        <w:tc>
+          <w:tcPr>
+            <w:tcW w:w="1590" w:type="dxa"/>
+          </w:tcPr>
+          <w:p>
+            <w:pPr>
+              <w:cnfStyle w:val="000000100000" w:firstRow="0" w:lastRow="0" w:firstColumn="0" w:lastColumn="0" w:oddVBand="0" w:evenVBand="0" w:oddHBand="1" w:evenHBand="0" w:firstRowFirstColumn="0" w:firstRowLastColumn="0" w:lastRowFirstColumn="0" w:lastRowLastColumn="0"/>
+            </w:pPr>
+          </w:p>
+        </w:tc>
+        <w:tc>
+          <w:tcPr>
+            <w:tcW w:w="3634" w:type="dxa"/>
+          </w:tcPr>
+          <w:p>
+            <w:pPr>
+              <w:cnfStyle w:val="000000100000" w:firstRow="0" w:lastRow="0" w:firstColumn="0" w:lastColumn="0" w:oddVBand="0" w:evenVBand="0" w:oddHBand="1" w:evenHBand="0" w:firstRowFirstColumn="0" w:firstRowLastColumn="0" w:lastRowFirstColumn="0" w:lastRowLastColumn="0"/>
+            </w:pPr>
+          </w:p>
+        </w:tc>
+        <w:tc>
+          <w:tcPr>
+            <w:tcW w:w="1953" w:type="dxa"/>
+          </w:tcPr>
+          <w:p>
+            <w:pPr>
+              <w:cnfStyle w:val="000000100000" w:firstRow="0" w:lastRow="0" w:firstColumn="0" w:lastColumn="0" w:oddVBand="0" w:evenVBand="0" w:oddHBand="1" w:evenHBand="0" w:firstRowFirstColumn="0" w:firstRowLastColumn="0" w:lastRowFirstColumn="0" w:lastRowLastColumn="0"/>
+            </w:pPr>
+          </w:p>
+        </w:tc>
+        <w:tc>
+          <w:tcPr>
+            <w:tcW w:w="1935" w:type="dxa"/>
           </w:tcPr>
           <w:p>
             <w:pPr>
@@ -340,33 +419,57 @@
         <w:tc>
           <w:tcPr>
             <w:cnfStyle w:val="001000000000" w:firstRow="0" w:lastRow="0" w:firstColumn="1" w:lastColumn="0" w:oddVBand="0" w:evenVBand="0" w:oddHBand="0" w:evenHBand="0" w:firstRowFirstColumn="0" w:firstRowLastColumn="0" w:lastRowFirstColumn="0" w:lastRowLastColumn="0"/>
-            <w:tcW w:w="1384" w:type="dxa"/>
-          </w:tcPr>
-          <w:p/>
-        </w:tc>
-        <w:tc>
-          <w:tcPr>
-            <w:tcW w:w="3969" w:type="dxa"/>
-          </w:tcPr>
-          <w:p>
-            <w:pPr>
-              <w:cnfStyle w:val="000000000000" w:firstRow="0" w:lastRow="0" w:firstColumn="0" w:lastColumn="0" w:oddVBand="0" w:evenVBand="0" w:oddHBand="0" w:evenHBand="0" w:firstRowFirstColumn="0" w:firstRowLastColumn="0" w:lastRowFirstColumn="0" w:lastRowLastColumn="0"/>
-            </w:pPr>
-          </w:p>
-        </w:tc>
-        <w:tc>
-          <w:tcPr>
-            <w:tcW w:w="1985" w:type="dxa"/>
-          </w:tcPr>
-          <w:p>
-            <w:pPr>
-              <w:cnfStyle w:val="000000000000" w:firstRow="0" w:lastRow="0" w:firstColumn="0" w:lastColumn="0" w:oddVBand="0" w:evenVBand="0" w:oddHBand="0" w:evenHBand="0" w:firstRowFirstColumn="0" w:firstRowLastColumn="0" w:lastRowFirstColumn="0" w:lastRowLastColumn="0"/>
-            </w:pPr>
-          </w:p>
-        </w:tc>
-        <w:tc>
-          <w:tcPr>
-            <w:tcW w:w="1984" w:type="dxa"/>
+            <w:tcW w:w="498" w:type="dxa"/>
+          </w:tcPr>
+          <w:p>
+            <w:pPr>
+              <w:rPr>
+                <w:b w:val="0"/>
+                <w:bCs w:val="0"/>
+              </w:rPr>
+            </w:pPr>
+            <w:r>
+              <w:rPr>
+                <w:b w:val="0"/>
+                <w:bCs w:val="0"/>
+              </w:rPr>
+              <w:t>4.</w:t>
+            </w:r>
+          </w:p>
+        </w:tc>
+        <w:tc>
+          <w:tcPr>
+            <w:tcW w:w="1590" w:type="dxa"/>
+          </w:tcPr>
+          <w:p>
+            <w:pPr>
+              <w:cnfStyle w:val="000000000000" w:firstRow="0" w:lastRow="0" w:firstColumn="0" w:lastColumn="0" w:oddVBand="0" w:evenVBand="0" w:oddHBand="0" w:evenHBand="0" w:firstRowFirstColumn="0" w:firstRowLastColumn="0" w:lastRowFirstColumn="0" w:lastRowLastColumn="0"/>
+            </w:pPr>
+          </w:p>
+        </w:tc>
+        <w:tc>
+          <w:tcPr>
+            <w:tcW w:w="3634" w:type="dxa"/>
+          </w:tcPr>
+          <w:p>
+            <w:pPr>
+              <w:cnfStyle w:val="000000000000" w:firstRow="0" w:lastRow="0" w:firstColumn="0" w:lastColumn="0" w:oddVBand="0" w:evenVBand="0" w:oddHBand="0" w:evenHBand="0" w:firstRowFirstColumn="0" w:firstRowLastColumn="0" w:lastRowFirstColumn="0" w:lastRowLastColumn="0"/>
+            </w:pPr>
+          </w:p>
+        </w:tc>
+        <w:tc>
+          <w:tcPr>
+            <w:tcW w:w="1953" w:type="dxa"/>
+          </w:tcPr>
+          <w:p>
+            <w:pPr>
+              <w:cnfStyle w:val="000000000000" w:firstRow="0" w:lastRow="0" w:firstColumn="0" w:lastColumn="0" w:oddVBand="0" w:evenVBand="0" w:oddHBand="0" w:evenHBand="0" w:firstRowFirstColumn="0" w:firstRowLastColumn="0" w:lastRowFirstColumn="0" w:lastRowLastColumn="0"/>
+            </w:pPr>
+          </w:p>
+        </w:tc>
+        <w:tc>
+          <w:tcPr>
+            <w:tcW w:w="1935" w:type="dxa"/>
           </w:tcPr>
           <w:p>
             <w:pPr>
@@ -382,35 +485,57 @@
         <w:tc>
           <w:tcPr>
             <w:cnfStyle w:val="001000000000" w:firstRow="0" w:lastRow="0" w:firstColumn="1" w:lastColumn="0" w:oddVBand="0" w:evenVBand="0" w:oddHBand="0" w:evenHBand="0" w:firstRowFirstColumn="0" w:firstRowLastColumn="0" w:lastRowFirstColumn="0" w:lastRowLastColumn="0"/>
-            <w:tcW w:w="1384" w:type="dxa"/>
-          </w:tcPr>
-          <w:p/>
-        </w:tc>
-        <w:tc>
-          <w:tcPr>
-            <w:tcW w:w="3969" w:type="dxa"/>
-          </w:tcPr>
-          <w:p>
-            <w:pPr>
-              <w:cnfStyle w:val="000000100000" w:firstRow="0" w:lastRow="0" w:firstColumn="0" w:lastColumn="0" w:oddVBand="0" w:evenVBand="0" w:oddHBand="1" w:evenHBand="0" w:firstRowFirstColumn="0" w:firstRowLastColumn="0" w:lastRowFirstColumn="0" w:lastRowLastColumn="0"/>
-            </w:pPr>
-          </w:p>
-        </w:tc>
-        <w:tc>
-          <w:tcPr>
-            <w:tcW w:w="1985" w:type="dxa"/>
-          </w:tcPr>
-          <w:p>
-            <w:pPr>
-              <w:cnfStyle w:val="000000100000" w:firstRow="0" w:lastRow="0" w:firstColumn="0" w:lastColumn="0" w:oddVBand="0" w:evenVBand="0" w:oddHBand="1" w:evenHBand="0" w:firstRowFirstColumn="0" w:firstRowLastColumn="0" w:lastRowFirstColumn="0" w:lastRowLastColumn="0"/>
-            </w:pPr>
-            <w:bookmarkStart w:id="0" w:name="_GoBack"/>
-            <w:bookmarkEnd w:id="0"/>
-          </w:p>
-        </w:tc>
-        <w:tc>
-          <w:tcPr>
-            <w:tcW w:w="1984" w:type="dxa"/>
+            <w:tcW w:w="498" w:type="dxa"/>
+          </w:tcPr>
+          <w:p>
+            <w:pPr>
+              <w:rPr>
+                <w:b w:val="0"/>
+                <w:bCs w:val="0"/>
+              </w:rPr>
+            </w:pPr>
+            <w:r>
+              <w:rPr>
+                <w:b w:val="0"/>
+                <w:bCs w:val="0"/>
+              </w:rPr>
+              <w:t>5.</w:t>
+            </w:r>
+          </w:p>
+        </w:tc>
+        <w:tc>
+          <w:tcPr>
+            <w:tcW w:w="1590" w:type="dxa"/>
+          </w:tcPr>
+          <w:p>
+            <w:pPr>
+              <w:cnfStyle w:val="000000100000" w:firstRow="0" w:lastRow="0" w:firstColumn="0" w:lastColumn="0" w:oddVBand="0" w:evenVBand="0" w:oddHBand="1" w:evenHBand="0" w:firstRowFirstColumn="0" w:firstRowLastColumn="0" w:lastRowFirstColumn="0" w:lastRowLastColumn="0"/>
+            </w:pPr>
+          </w:p>
+        </w:tc>
+        <w:tc>
+          <w:tcPr>
+            <w:tcW w:w="3634" w:type="dxa"/>
+          </w:tcPr>
+          <w:p>
+            <w:pPr>
+              <w:cnfStyle w:val="000000100000" w:firstRow="0" w:lastRow="0" w:firstColumn="0" w:lastColumn="0" w:oddVBand="0" w:evenVBand="0" w:oddHBand="1" w:evenHBand="0" w:firstRowFirstColumn="0" w:firstRowLastColumn="0" w:lastRowFirstColumn="0" w:lastRowLastColumn="0"/>
+            </w:pPr>
+          </w:p>
+        </w:tc>
+        <w:tc>
+          <w:tcPr>
+            <w:tcW w:w="1953" w:type="dxa"/>
+          </w:tcPr>
+          <w:p>
+            <w:pPr>
+              <w:cnfStyle w:val="000000100000" w:firstRow="0" w:lastRow="0" w:firstColumn="0" w:lastColumn="0" w:oddVBand="0" w:evenVBand="0" w:oddHBand="1" w:evenHBand="0" w:firstRowFirstColumn="0" w:firstRowLastColumn="0" w:lastRowFirstColumn="0" w:lastRowLastColumn="0"/>
+            </w:pPr>
+          </w:p>
+        </w:tc>
+        <w:tc>
+          <w:tcPr>
+            <w:tcW w:w="1935" w:type="dxa"/>
           </w:tcPr>
           <w:p>
             <w:pPr>
@@ -423,33 +548,57 @@
         <w:tc>
           <w:tcPr>
             <w:cnfStyle w:val="001000000000" w:firstRow="0" w:lastRow="0" w:firstColumn="1" w:lastColumn="0" w:oddVBand="0" w:evenVBand="0" w:oddHBand="0" w:evenHBand="0" w:firstRowFirstColumn="0" w:firstRowLastColumn="0" w:lastRowFirstColumn="0" w:lastRowLastColumn="0"/>
-            <w:tcW w:w="1384" w:type="dxa"/>
-          </w:tcPr>
-          <w:p/>
-        </w:tc>
-        <w:tc>
-          <w:tcPr>
-            <w:tcW w:w="3969" w:type="dxa"/>
-          </w:tcPr>
-          <w:p>
-            <w:pPr>
-              <w:cnfStyle w:val="000000000000" w:firstRow="0" w:lastRow="0" w:firstColumn="0" w:lastColumn="0" w:oddVBand="0" w:evenVBand="0" w:oddHBand="0" w:evenHBand="0" w:firstRowFirstColumn="0" w:firstRowLastColumn="0" w:lastRowFirstColumn="0" w:lastRowLastColumn="0"/>
-            </w:pPr>
-          </w:p>
-        </w:tc>
-        <w:tc>
-          <w:tcPr>
-            <w:tcW w:w="1985" w:type="dxa"/>
-          </w:tcPr>
-          <w:p>
-            <w:pPr>
-              <w:cnfStyle w:val="000000000000" w:firstRow="0" w:lastRow="0" w:firstColumn="0" w:lastColumn="0" w:oddVBand="0" w:evenVBand="0" w:oddHBand="0" w:evenHBand="0" w:firstRowFirstColumn="0" w:firstRowLastColumn="0" w:lastRowFirstColumn="0" w:lastRowLastColumn="0"/>
-            </w:pPr>
-          </w:p>
-        </w:tc>
-        <w:tc>
-          <w:tcPr>
-            <w:tcW w:w="1984" w:type="dxa"/>
+            <w:tcW w:w="498" w:type="dxa"/>
+          </w:tcPr>
+          <w:p>
+            <w:pPr>
+              <w:rPr>
+                <w:b w:val="0"/>
+                <w:bCs w:val="0"/>
+              </w:rPr>
+            </w:pPr>
+            <w:r>
+              <w:rPr>
+                <w:b w:val="0"/>
+                <w:bCs w:val="0"/>
+              </w:rPr>
+              <w:t>6.</w:t>
+            </w:r>
+          </w:p>
+        </w:tc>
+        <w:tc>
+          <w:tcPr>
+            <w:tcW w:w="1590" w:type="dxa"/>
+          </w:tcPr>
+          <w:p>
+            <w:pPr>
+              <w:cnfStyle w:val="000000000000" w:firstRow="0" w:lastRow="0" w:firstColumn="0" w:lastColumn="0" w:oddVBand="0" w:evenVBand="0" w:oddHBand="0" w:evenHBand="0" w:firstRowFirstColumn="0" w:firstRowLastColumn="0" w:lastRowFirstColumn="0" w:lastRowLastColumn="0"/>
+            </w:pPr>
+          </w:p>
+        </w:tc>
+        <w:tc>
+          <w:tcPr>
+            <w:tcW w:w="3634" w:type="dxa"/>
+          </w:tcPr>
+          <w:p>
+            <w:pPr>
+              <w:cnfStyle w:val="000000000000" w:firstRow="0" w:lastRow="0" w:firstColumn="0" w:lastColumn="0" w:oddVBand="0" w:evenVBand="0" w:oddHBand="0" w:evenHBand="0" w:firstRowFirstColumn="0" w:firstRowLastColumn="0" w:lastRowFirstColumn="0" w:lastRowLastColumn="0"/>
+            </w:pPr>
+          </w:p>
+        </w:tc>
+        <w:tc>
+          <w:tcPr>
+            <w:tcW w:w="1953" w:type="dxa"/>
+          </w:tcPr>
+          <w:p>
+            <w:pPr>
+              <w:cnfStyle w:val="000000000000" w:firstRow="0" w:lastRow="0" w:firstColumn="0" w:lastColumn="0" w:oddVBand="0" w:evenVBand="0" w:oddHBand="0" w:evenHBand="0" w:firstRowFirstColumn="0" w:firstRowLastColumn="0" w:lastRowFirstColumn="0" w:lastRowLastColumn="0"/>
+            </w:pPr>
+          </w:p>
+        </w:tc>
+        <w:tc>
+          <w:tcPr>
+            <w:tcW w:w="1935" w:type="dxa"/>
           </w:tcPr>
           <w:p>
             <w:pPr>
@@ -465,33 +614,57 @@
         <w:tc>
           <w:tcPr>
             <w:cnfStyle w:val="001000000000" w:firstRow="0" w:lastRow="0" w:firstColumn="1" w:lastColumn="0" w:oddVBand="0" w:evenVBand="0" w:oddHBand="0" w:evenHBand="0" w:firstRowFirstColumn="0" w:firstRowLastColumn="0" w:lastRowFirstColumn="0" w:lastRowLastColumn="0"/>
-            <w:tcW w:w="1384" w:type="dxa"/>
-          </w:tcPr>
-          <w:p/>
-        </w:tc>
-        <w:tc>
-          <w:tcPr>
-            <w:tcW w:w="3969" w:type="dxa"/>
-          </w:tcPr>
-          <w:p>
-            <w:pPr>
-              <w:cnfStyle w:val="000000100000" w:firstRow="0" w:lastRow="0" w:firstColumn="0" w:lastColumn="0" w:oddVBand="0" w:evenVBand="0" w:oddHBand="1" w:evenHBand="0" w:firstRowFirstColumn="0" w:firstRowLastColumn="0" w:lastRowFirstColumn="0" w:lastRowLastColumn="0"/>
-            </w:pPr>
-          </w:p>
-        </w:tc>
-        <w:tc>
-          <w:tcPr>
-            <w:tcW w:w="1985" w:type="dxa"/>
-          </w:tcPr>
-          <w:p>
-            <w:pPr>
-              <w:cnfStyle w:val="000000100000" w:firstRow="0" w:lastRow="0" w:firstColumn="0" w:lastColumn="0" w:oddVBand="0" w:evenVBand="0" w:oddHBand="1" w:evenHBand="0" w:firstRowFirstColumn="0" w:firstRowLastColumn="0" w:lastRowFirstColumn="0" w:lastRowLastColumn="0"/>
-            </w:pPr>
-          </w:p>
-        </w:tc>
-        <w:tc>
-          <w:tcPr>
-            <w:tcW w:w="1984" w:type="dxa"/>
+            <w:tcW w:w="498" w:type="dxa"/>
+          </w:tcPr>
+          <w:p>
+            <w:pPr>
+              <w:rPr>
+                <w:b w:val="0"/>
+                <w:bCs w:val="0"/>
+              </w:rPr>
+            </w:pPr>
+            <w:r>
+              <w:rPr>
+                <w:b w:val="0"/>
+                <w:bCs w:val="0"/>
+              </w:rPr>
+              <w:t>7.</w:t>
+            </w:r>
+          </w:p>
+        </w:tc>
+        <w:tc>
+          <w:tcPr>
+            <w:tcW w:w="1590" w:type="dxa"/>
+          </w:tcPr>
+          <w:p>
+            <w:pPr>
+              <w:cnfStyle w:val="000000100000" w:firstRow="0" w:lastRow="0" w:firstColumn="0" w:lastColumn="0" w:oddVBand="0" w:evenVBand="0" w:oddHBand="1" w:evenHBand="0" w:firstRowFirstColumn="0" w:firstRowLastColumn="0" w:lastRowFirstColumn="0" w:lastRowLastColumn="0"/>
+            </w:pPr>
+          </w:p>
+        </w:tc>
+        <w:tc>
+          <w:tcPr>
+            <w:tcW w:w="3634" w:type="dxa"/>
+          </w:tcPr>
+          <w:p>
+            <w:pPr>
+              <w:cnfStyle w:val="000000100000" w:firstRow="0" w:lastRow="0" w:firstColumn="0" w:lastColumn="0" w:oddVBand="0" w:evenVBand="0" w:oddHBand="1" w:evenHBand="0" w:firstRowFirstColumn="0" w:firstRowLastColumn="0" w:lastRowFirstColumn="0" w:lastRowLastColumn="0"/>
+            </w:pPr>
+          </w:p>
+        </w:tc>
+        <w:tc>
+          <w:tcPr>
+            <w:tcW w:w="1953" w:type="dxa"/>
+          </w:tcPr>
+          <w:p>
+            <w:pPr>
+              <w:cnfStyle w:val="000000100000" w:firstRow="0" w:lastRow="0" w:firstColumn="0" w:lastColumn="0" w:oddVBand="0" w:evenVBand="0" w:oddHBand="1" w:evenHBand="0" w:firstRowFirstColumn="0" w:firstRowLastColumn="0" w:lastRowFirstColumn="0" w:lastRowLastColumn="0"/>
+            </w:pPr>
+          </w:p>
+        </w:tc>
+        <w:tc>
+          <w:tcPr>
+            <w:tcW w:w="1935" w:type="dxa"/>
           </w:tcPr>
           <w:p>
             <w:pPr>
@@ -504,33 +677,57 @@
         <w:tc>
           <w:tcPr>
             <w:cnfStyle w:val="001000000000" w:firstRow="0" w:lastRow="0" w:firstColumn="1" w:lastColumn="0" w:oddVBand="0" w:evenVBand="0" w:oddHBand="0" w:evenHBand="0" w:firstRowFirstColumn="0" w:firstRowLastColumn="0" w:lastRowFirstColumn="0" w:lastRowLastColumn="0"/>
-            <w:tcW w:w="1384" w:type="dxa"/>
-          </w:tcPr>
-          <w:p/>
-        </w:tc>
-        <w:tc>
-          <w:tcPr>
-            <w:tcW w:w="3969" w:type="dxa"/>
-          </w:tcPr>
-          <w:p>
-            <w:pPr>
-              <w:cnfStyle w:val="000000000000" w:firstRow="0" w:lastRow="0" w:firstColumn="0" w:lastColumn="0" w:oddVBand="0" w:evenVBand="0" w:oddHBand="0" w:evenHBand="0" w:firstRowFirstColumn="0" w:firstRowLastColumn="0" w:lastRowFirstColumn="0" w:lastRowLastColumn="0"/>
-            </w:pPr>
-          </w:p>
-        </w:tc>
-        <w:tc>
-          <w:tcPr>
-            <w:tcW w:w="1985" w:type="dxa"/>
-          </w:tcPr>
-          <w:p>
-            <w:pPr>
-              <w:cnfStyle w:val="000000000000" w:firstRow="0" w:lastRow="0" w:firstColumn="0" w:lastColumn="0" w:oddVBand="0" w:evenVBand="0" w:oddHBand="0" w:evenHBand="0" w:firstRowFirstColumn="0" w:firstRowLastColumn="0" w:lastRowFirstColumn="0" w:lastRowLastColumn="0"/>
-            </w:pPr>
-          </w:p>
-        </w:tc>
-        <w:tc>
-          <w:tcPr>
-            <w:tcW w:w="1984" w:type="dxa"/>
+            <w:tcW w:w="498" w:type="dxa"/>
+          </w:tcPr>
+          <w:p>
+            <w:pPr>
+              <w:rPr>
+                <w:b w:val="0"/>
+                <w:bCs w:val="0"/>
+              </w:rPr>
+            </w:pPr>
+            <w:r>
+              <w:rPr>
+                <w:b w:val="0"/>
+                <w:bCs w:val="0"/>
+              </w:rPr>
+              <w:t>8.</w:t>
+            </w:r>
+          </w:p>
+        </w:tc>
+        <w:tc>
+          <w:tcPr>
+            <w:tcW w:w="1590" w:type="dxa"/>
+          </w:tcPr>
+          <w:p>
+            <w:pPr>
+              <w:cnfStyle w:val="000000000000" w:firstRow="0" w:lastRow="0" w:firstColumn="0" w:lastColumn="0" w:oddVBand="0" w:evenVBand="0" w:oddHBand="0" w:evenHBand="0" w:firstRowFirstColumn="0" w:firstRowLastColumn="0" w:lastRowFirstColumn="0" w:lastRowLastColumn="0"/>
+            </w:pPr>
+          </w:p>
+        </w:tc>
+        <w:tc>
+          <w:tcPr>
+            <w:tcW w:w="3634" w:type="dxa"/>
+          </w:tcPr>
+          <w:p>
+            <w:pPr>
+              <w:cnfStyle w:val="000000000000" w:firstRow="0" w:lastRow="0" w:firstColumn="0" w:lastColumn="0" w:oddVBand="0" w:evenVBand="0" w:oddHBand="0" w:evenHBand="0" w:firstRowFirstColumn="0" w:firstRowLastColumn="0" w:lastRowFirstColumn="0" w:lastRowLastColumn="0"/>
+            </w:pPr>
+          </w:p>
+        </w:tc>
+        <w:tc>
+          <w:tcPr>
+            <w:tcW w:w="1953" w:type="dxa"/>
+          </w:tcPr>
+          <w:p>
+            <w:pPr>
+              <w:cnfStyle w:val="000000000000" w:firstRow="0" w:lastRow="0" w:firstColumn="0" w:lastColumn="0" w:oddVBand="0" w:evenVBand="0" w:oddHBand="0" w:evenHBand="0" w:firstRowFirstColumn="0" w:firstRowLastColumn="0" w:lastRowFirstColumn="0" w:lastRowLastColumn="0"/>
+            </w:pPr>
+          </w:p>
+        </w:tc>
+        <w:tc>
+          <w:tcPr>
+            <w:tcW w:w="1935" w:type="dxa"/>
           </w:tcPr>
           <w:p>
             <w:pPr>
@@ -546,33 +743,57 @@
         <w:tc>
           <w:tcPr>
             <w:cnfStyle w:val="001000000000" w:firstRow="0" w:lastRow="0" w:firstColumn="1" w:lastColumn="0" w:oddVBand="0" w:evenVBand="0" w:oddHBand="0" w:evenHBand="0" w:firstRowFirstColumn="0" w:firstRowLastColumn="0" w:lastRowFirstColumn="0" w:lastRowLastColumn="0"/>
-            <w:tcW w:w="1384" w:type="dxa"/>
-          </w:tcPr>
-          <w:p/>
-        </w:tc>
-        <w:tc>
-          <w:tcPr>
-            <w:tcW w:w="3969" w:type="dxa"/>
-          </w:tcPr>
-          <w:p>
-            <w:pPr>
-              <w:cnfStyle w:val="000000100000" w:firstRow="0" w:lastRow="0" w:firstColumn="0" w:lastColumn="0" w:oddVBand="0" w:evenVBand="0" w:oddHBand="1" w:evenHBand="0" w:firstRowFirstColumn="0" w:firstRowLastColumn="0" w:lastRowFirstColumn="0" w:lastRowLastColumn="0"/>
-            </w:pPr>
-          </w:p>
-        </w:tc>
-        <w:tc>
-          <w:tcPr>
-            <w:tcW w:w="1985" w:type="dxa"/>
-          </w:tcPr>
-          <w:p>
-            <w:pPr>
-              <w:cnfStyle w:val="000000100000" w:firstRow="0" w:lastRow="0" w:firstColumn="0" w:lastColumn="0" w:oddVBand="0" w:evenVBand="0" w:oddHBand="1" w:evenHBand="0" w:firstRowFirstColumn="0" w:firstRowLastColumn="0" w:lastRowFirstColumn="0" w:lastRowLastColumn="0"/>
-            </w:pPr>
-          </w:p>
-        </w:tc>
-        <w:tc>
-          <w:tcPr>
-            <w:tcW w:w="1984" w:type="dxa"/>
+            <w:tcW w:w="498" w:type="dxa"/>
+          </w:tcPr>
+          <w:p>
+            <w:pPr>
+              <w:rPr>
+                <w:b w:val="0"/>
+                <w:bCs w:val="0"/>
+              </w:rPr>
+            </w:pPr>
+            <w:r>
+              <w:rPr>
+                <w:b w:val="0"/>
+                <w:bCs w:val="0"/>
+              </w:rPr>
+              <w:t>9.</w:t>
+            </w:r>
+          </w:p>
+        </w:tc>
+        <w:tc>
+          <w:tcPr>
+            <w:tcW w:w="1590" w:type="dxa"/>
+          </w:tcPr>
+          <w:p>
+            <w:pPr>
+              <w:cnfStyle w:val="000000100000" w:firstRow="0" w:lastRow="0" w:firstColumn="0" w:lastColumn="0" w:oddVBand="0" w:evenVBand="0" w:oddHBand="1" w:evenHBand="0" w:firstRowFirstColumn="0" w:firstRowLastColumn="0" w:lastRowFirstColumn="0" w:lastRowLastColumn="0"/>
+            </w:pPr>
+          </w:p>
+        </w:tc>
+        <w:tc>
+          <w:tcPr>
+            <w:tcW w:w="3634" w:type="dxa"/>
+          </w:tcPr>
+          <w:p>
+            <w:pPr>
+              <w:cnfStyle w:val="000000100000" w:firstRow="0" w:lastRow="0" w:firstColumn="0" w:lastColumn="0" w:oddVBand="0" w:evenVBand="0" w:oddHBand="1" w:evenHBand="0" w:firstRowFirstColumn="0" w:firstRowLastColumn="0" w:lastRowFirstColumn="0" w:lastRowLastColumn="0"/>
+            </w:pPr>
+          </w:p>
+        </w:tc>
+        <w:tc>
+          <w:tcPr>
+            <w:tcW w:w="1953" w:type="dxa"/>
+          </w:tcPr>
+          <w:p>
+            <w:pPr>
+              <w:cnfStyle w:val="000000100000" w:firstRow="0" w:lastRow="0" w:firstColumn="0" w:lastColumn="0" w:oddVBand="0" w:evenVBand="0" w:oddHBand="1" w:evenHBand="0" w:firstRowFirstColumn="0" w:firstRowLastColumn="0" w:lastRowFirstColumn="0" w:lastRowLastColumn="0"/>
+            </w:pPr>
+          </w:p>
+        </w:tc>
+        <w:tc>
+          <w:tcPr>
+            <w:tcW w:w="1935" w:type="dxa"/>
           </w:tcPr>
           <w:p>
             <w:pPr>
@@ -585,33 +806,57 @@
         <w:tc>
           <w:tcPr>
             <w:cnfStyle w:val="001000000000" w:firstRow="0" w:lastRow="0" w:firstColumn="1" w:lastColumn="0" w:oddVBand="0" w:evenVBand="0" w:oddHBand="0" w:evenHBand="0" w:firstRowFirstColumn="0" w:firstRowLastColumn="0" w:lastRowFirstColumn="0" w:lastRowLastColumn="0"/>
-            <w:tcW w:w="1384" w:type="dxa"/>
-          </w:tcPr>
-          <w:p/>
-        </w:tc>
-        <w:tc>
-          <w:tcPr>
-            <w:tcW w:w="3969" w:type="dxa"/>
-          </w:tcPr>
-          <w:p>
-            <w:pPr>
-              <w:cnfStyle w:val="000000000000" w:firstRow="0" w:lastRow="0" w:firstColumn="0" w:lastColumn="0" w:oddVBand="0" w:evenVBand="0" w:oddHBand="0" w:evenHBand="0" w:firstRowFirstColumn="0" w:firstRowLastColumn="0" w:lastRowFirstColumn="0" w:lastRowLastColumn="0"/>
-            </w:pPr>
-          </w:p>
-        </w:tc>
-        <w:tc>
-          <w:tcPr>
-            <w:tcW w:w="1985" w:type="dxa"/>
-          </w:tcPr>
-          <w:p>
-            <w:pPr>
-              <w:cnfStyle w:val="000000000000" w:firstRow="0" w:lastRow="0" w:firstColumn="0" w:lastColumn="0" w:oddVBand="0" w:evenVBand="0" w:oddHBand="0" w:evenHBand="0" w:firstRowFirstColumn="0" w:firstRowLastColumn="0" w:lastRowFirstColumn="0" w:lastRowLastColumn="0"/>
-            </w:pPr>
-          </w:p>
-        </w:tc>
-        <w:tc>
-          <w:tcPr>
-            <w:tcW w:w="1984" w:type="dxa"/>
+            <w:tcW w:w="498" w:type="dxa"/>
+          </w:tcPr>
+          <w:p>
+            <w:pPr>
+              <w:rPr>
+                <w:b w:val="0"/>
+                <w:bCs w:val="0"/>
+              </w:rPr>
+            </w:pPr>
+            <w:r>
+              <w:rPr>
+                <w:b w:val="0"/>
+                <w:bCs w:val="0"/>
+              </w:rPr>
+              <w:t>10.</w:t>
+            </w:r>
+          </w:p>
+        </w:tc>
+        <w:tc>
+          <w:tcPr>
+            <w:tcW w:w="1590" w:type="dxa"/>
+          </w:tcPr>
+          <w:p>
+            <w:pPr>
+              <w:cnfStyle w:val="000000000000" w:firstRow="0" w:lastRow="0" w:firstColumn="0" w:lastColumn="0" w:oddVBand="0" w:evenVBand="0" w:oddHBand="0" w:evenHBand="0" w:firstRowFirstColumn="0" w:firstRowLastColumn="0" w:lastRowFirstColumn="0" w:lastRowLastColumn="0"/>
+            </w:pPr>
+          </w:p>
+        </w:tc>
+        <w:tc>
+          <w:tcPr>
+            <w:tcW w:w="3634" w:type="dxa"/>
+          </w:tcPr>
+          <w:p>
+            <w:pPr>
+              <w:cnfStyle w:val="000000000000" w:firstRow="0" w:lastRow="0" w:firstColumn="0" w:lastColumn="0" w:oddVBand="0" w:evenVBand="0" w:oddHBand="0" w:evenHBand="0" w:firstRowFirstColumn="0" w:firstRowLastColumn="0" w:lastRowFirstColumn="0" w:lastRowLastColumn="0"/>
+            </w:pPr>
+          </w:p>
+        </w:tc>
+        <w:tc>
+          <w:tcPr>
+            <w:tcW w:w="1953" w:type="dxa"/>
+          </w:tcPr>
+          <w:p>
+            <w:pPr>
+              <w:cnfStyle w:val="000000000000" w:firstRow="0" w:lastRow="0" w:firstColumn="0" w:lastColumn="0" w:oddVBand="0" w:evenVBand="0" w:oddHBand="0" w:evenHBand="0" w:firstRowFirstColumn="0" w:firstRowLastColumn="0" w:lastRowFirstColumn="0" w:lastRowLastColumn="0"/>
+            </w:pPr>
+          </w:p>
+        </w:tc>
+        <w:tc>
+          <w:tcPr>
+            <w:tcW w:w="1935" w:type="dxa"/>
           </w:tcPr>
           <w:p>
             <w:pPr>
@@ -627,33 +872,57 @@
         <w:tc>
           <w:tcPr>
             <w:cnfStyle w:val="001000000000" w:firstRow="0" w:lastRow="0" w:firstColumn="1" w:lastColumn="0" w:oddVBand="0" w:evenVBand="0" w:oddHBand="0" w:evenHBand="0" w:firstRowFirstColumn="0" w:firstRowLastColumn="0" w:lastRowFirstColumn="0" w:lastRowLastColumn="0"/>
-            <w:tcW w:w="1384" w:type="dxa"/>
-          </w:tcPr>
-          <w:p/>
-        </w:tc>
-        <w:tc>
-          <w:tcPr>
-            <w:tcW w:w="3969" w:type="dxa"/>
-          </w:tcPr>
-          <w:p>
-            <w:pPr>
-              <w:cnfStyle w:val="000000100000" w:firstRow="0" w:lastRow="0" w:firstColumn="0" w:lastColumn="0" w:oddVBand="0" w:evenVBand="0" w:oddHBand="1" w:evenHBand="0" w:firstRowFirstColumn="0" w:firstRowLastColumn="0" w:lastRowFirstColumn="0" w:lastRowLastColumn="0"/>
-            </w:pPr>
-          </w:p>
-        </w:tc>
-        <w:tc>
-          <w:tcPr>
-            <w:tcW w:w="1985" w:type="dxa"/>
-          </w:tcPr>
-          <w:p>
-            <w:pPr>
-              <w:cnfStyle w:val="000000100000" w:firstRow="0" w:lastRow="0" w:firstColumn="0" w:lastColumn="0" w:oddVBand="0" w:evenVBand="0" w:oddHBand="1" w:evenHBand="0" w:firstRowFirstColumn="0" w:firstRowLastColumn="0" w:lastRowFirstColumn="0" w:lastRowLastColumn="0"/>
-            </w:pPr>
-          </w:p>
-        </w:tc>
-        <w:tc>
-          <w:tcPr>
-            <w:tcW w:w="1984" w:type="dxa"/>
+            <w:tcW w:w="498" w:type="dxa"/>
+          </w:tcPr>
+          <w:p>
+            <w:pPr>
+              <w:rPr>
+                <w:b w:val="0"/>
+                <w:bCs w:val="0"/>
+              </w:rPr>
+            </w:pPr>
+            <w:r>
+              <w:rPr>
+                <w:b w:val="0"/>
+                <w:bCs w:val="0"/>
+              </w:rPr>
+              <w:t>11.</w:t>
+            </w:r>
+          </w:p>
+        </w:tc>
+        <w:tc>
+          <w:tcPr>
+            <w:tcW w:w="1590" w:type="dxa"/>
+          </w:tcPr>
+          <w:p>
+            <w:pPr>
+              <w:cnfStyle w:val="000000100000" w:firstRow="0" w:lastRow="0" w:firstColumn="0" w:lastColumn="0" w:oddVBand="0" w:evenVBand="0" w:oddHBand="1" w:evenHBand="0" w:firstRowFirstColumn="0" w:firstRowLastColumn="0" w:lastRowFirstColumn="0" w:lastRowLastColumn="0"/>
+            </w:pPr>
+          </w:p>
+        </w:tc>
+        <w:tc>
+          <w:tcPr>
+            <w:tcW w:w="3634" w:type="dxa"/>
+          </w:tcPr>
+          <w:p>
+            <w:pPr>
+              <w:cnfStyle w:val="000000100000" w:firstRow="0" w:lastRow="0" w:firstColumn="0" w:lastColumn="0" w:oddVBand="0" w:evenVBand="0" w:oddHBand="1" w:evenHBand="0" w:firstRowFirstColumn="0" w:firstRowLastColumn="0" w:lastRowFirstColumn="0" w:lastRowLastColumn="0"/>
+            </w:pPr>
+          </w:p>
+        </w:tc>
+        <w:tc>
+          <w:tcPr>
+            <w:tcW w:w="1953" w:type="dxa"/>
+          </w:tcPr>
+          <w:p>
+            <w:pPr>
+              <w:cnfStyle w:val="000000100000" w:firstRow="0" w:lastRow="0" w:firstColumn="0" w:lastColumn="0" w:oddVBand="0" w:evenVBand="0" w:oddHBand="1" w:evenHBand="0" w:firstRowFirstColumn="0" w:firstRowLastColumn="0" w:lastRowFirstColumn="0" w:lastRowLastColumn="0"/>
+            </w:pPr>
+          </w:p>
+        </w:tc>
+        <w:tc>
+          <w:tcPr>
+            <w:tcW w:w="1935" w:type="dxa"/>
           </w:tcPr>
           <w:p>
             <w:pPr>
@@ -708,14 +977,15 @@
     </w:p>
     <w:tbl>
       <w:tblPr>
-        <w:tblStyle w:val="LightShading-Accent3"/>
-        <w:tblW w:w="9322" w:type="dxa"/>
+        <w:tblStyle w:val="ListTable4-Accent1"/>
+        <w:tblW w:w="9234" w:type="dxa"/>
         <w:tblLook w:val="04A0" w:firstRow="1" w:lastRow="0" w:firstColumn="1" w:lastColumn="0" w:noHBand="0" w:noVBand="1"/>
       </w:tblPr>
       <w:tblGrid>
-        <w:gridCol w:w="2557"/>
-        <w:gridCol w:w="2871"/>
-        <w:gridCol w:w="3894"/>
+        <w:gridCol w:w="495"/>
+        <w:gridCol w:w="2433"/>
+        <w:gridCol w:w="1878"/>
+        <w:gridCol w:w="4428"/>
       </w:tblGrid>
       <w:tr>
         <w:trPr>
@@ -724,9 +994,18 @@
         <w:tc>
           <w:tcPr>
             <w:cnfStyle w:val="001000000000" w:firstRow="0" w:lastRow="0" w:firstColumn="1" w:lastColumn="0" w:oddVBand="0" w:evenVBand="0" w:oddHBand="0" w:evenHBand="0" w:firstRowFirstColumn="0" w:firstRowLastColumn="0" w:lastRowFirstColumn="0" w:lastRowLastColumn="0"/>
-            <w:tcW w:w="2557" w:type="dxa"/>
-          </w:tcPr>
-          <w:p>
+            <w:tcW w:w="432" w:type="dxa"/>
+          </w:tcPr>
+          <w:p/>
+        </w:tc>
+        <w:tc>
+          <w:tcPr>
+            <w:tcW w:w="2448" w:type="dxa"/>
+          </w:tcPr>
+          <w:p>
+            <w:pPr>
+              <w:cnfStyle w:val="100000000000" w:firstRow="1" w:lastRow="0" w:firstColumn="0" w:lastColumn="0" w:oddVBand="0" w:evenVBand="0" w:oddHBand="0" w:evenHBand="0" w:firstRowFirstColumn="0" w:firstRowLastColumn="0" w:lastRowFirstColumn="0" w:lastRowLastColumn="0"/>
+            </w:pPr>
             <w:r>
               <w:t>Controller</w:t>
             </w:r>
@@ -734,7 +1013,7 @@
         </w:tc>
         <w:tc>
           <w:tcPr>
-            <w:tcW w:w="2871" w:type="dxa"/>
+            <w:tcW w:w="1890" w:type="dxa"/>
           </w:tcPr>
           <w:p>
             <w:pPr>
@@ -747,7 +1026,7 @@
         </w:tc>
         <w:tc>
           <w:tcPr>
-            <w:tcW w:w="3894" w:type="dxa"/>
+            <w:tcW w:w="4464" w:type="dxa"/>
           </w:tcPr>
           <w:p>
             <w:pPr>
@@ -766,30 +1045,47 @@
         <w:tc>
           <w:tcPr>
             <w:cnfStyle w:val="001000000000" w:firstRow="0" w:lastRow="0" w:firstColumn="1" w:lastColumn="0" w:oddVBand="0" w:evenVBand="0" w:oddHBand="0" w:evenHBand="0" w:firstRowFirstColumn="0" w:firstRowLastColumn="0" w:lastRowFirstColumn="0" w:lastRowLastColumn="0"/>
-            <w:tcW w:w="2557" w:type="dxa"/>
-          </w:tcPr>
-          <w:p>
-            <w:pPr>
-              <w:rPr>
-                <w:b w:val="0"/>
-                <w:bCs w:val="0"/>
-              </w:rPr>
-            </w:pPr>
-          </w:p>
-        </w:tc>
-        <w:tc>
-          <w:tcPr>
-            <w:tcW w:w="2871" w:type="dxa"/>
-          </w:tcPr>
-          <w:p>
-            <w:pPr>
-              <w:cnfStyle w:val="000000100000" w:firstRow="0" w:lastRow="0" w:firstColumn="0" w:lastColumn="0" w:oddVBand="0" w:evenVBand="0" w:oddHBand="1" w:evenHBand="0" w:firstRowFirstColumn="0" w:firstRowLastColumn="0" w:lastRowFirstColumn="0" w:lastRowLastColumn="0"/>
-            </w:pPr>
-          </w:p>
-        </w:tc>
-        <w:tc>
-          <w:tcPr>
-            <w:tcW w:w="3894" w:type="dxa"/>
+            <w:tcW w:w="432" w:type="dxa"/>
+          </w:tcPr>
+          <w:p>
+            <w:pPr>
+              <w:rPr>
+                <w:b w:val="0"/>
+                <w:bCs w:val="0"/>
+              </w:rPr>
+            </w:pPr>
+            <w:r>
+              <w:rPr>
+                <w:b w:val="0"/>
+                <w:bCs w:val="0"/>
+              </w:rPr>
+              <w:t>1.</w:t>
+            </w:r>
+          </w:p>
+        </w:tc>
+        <w:tc>
+          <w:tcPr>
+            <w:tcW w:w="2448" w:type="dxa"/>
+          </w:tcPr>
+          <w:p>
+            <w:pPr>
+              <w:cnfStyle w:val="000000100000" w:firstRow="0" w:lastRow="0" w:firstColumn="0" w:lastColumn="0" w:oddVBand="0" w:evenVBand="0" w:oddHBand="1" w:evenHBand="0" w:firstRowFirstColumn="0" w:firstRowLastColumn="0" w:lastRowFirstColumn="0" w:lastRowLastColumn="0"/>
+            </w:pPr>
+          </w:p>
+        </w:tc>
+        <w:tc>
+          <w:tcPr>
+            <w:tcW w:w="1890" w:type="dxa"/>
+          </w:tcPr>
+          <w:p>
+            <w:pPr>
+              <w:cnfStyle w:val="000000100000" w:firstRow="0" w:lastRow="0" w:firstColumn="0" w:lastColumn="0" w:oddVBand="0" w:evenVBand="0" w:oddHBand="1" w:evenHBand="0" w:firstRowFirstColumn="0" w:firstRowLastColumn="0" w:lastRowFirstColumn="0" w:lastRowLastColumn="0"/>
+            </w:pPr>
+          </w:p>
+        </w:tc>
+        <w:tc>
+          <w:tcPr>
+            <w:tcW w:w="4464" w:type="dxa"/>
           </w:tcPr>
           <w:p>
             <w:pPr>
@@ -802,30 +1098,47 @@
         <w:tc>
           <w:tcPr>
             <w:cnfStyle w:val="001000000000" w:firstRow="0" w:lastRow="0" w:firstColumn="1" w:lastColumn="0" w:oddVBand="0" w:evenVBand="0" w:oddHBand="0" w:evenHBand="0" w:firstRowFirstColumn="0" w:firstRowLastColumn="0" w:lastRowFirstColumn="0" w:lastRowLastColumn="0"/>
-            <w:tcW w:w="2557" w:type="dxa"/>
-          </w:tcPr>
-          <w:p>
-            <w:pPr>
-              <w:rPr>
-                <w:b w:val="0"/>
-                <w:bCs w:val="0"/>
-              </w:rPr>
-            </w:pPr>
-          </w:p>
-        </w:tc>
-        <w:tc>
-          <w:tcPr>
-            <w:tcW w:w="2871" w:type="dxa"/>
-          </w:tcPr>
-          <w:p>
-            <w:pPr>
-              <w:cnfStyle w:val="000000000000" w:firstRow="0" w:lastRow="0" w:firstColumn="0" w:lastColumn="0" w:oddVBand="0" w:evenVBand="0" w:oddHBand="0" w:evenHBand="0" w:firstRowFirstColumn="0" w:firstRowLastColumn="0" w:lastRowFirstColumn="0" w:lastRowLastColumn="0"/>
-            </w:pPr>
-          </w:p>
-        </w:tc>
-        <w:tc>
-          <w:tcPr>
-            <w:tcW w:w="3894" w:type="dxa"/>
+            <w:tcW w:w="432" w:type="dxa"/>
+          </w:tcPr>
+          <w:p>
+            <w:pPr>
+              <w:rPr>
+                <w:b w:val="0"/>
+                <w:bCs w:val="0"/>
+              </w:rPr>
+            </w:pPr>
+            <w:r>
+              <w:rPr>
+                <w:b w:val="0"/>
+                <w:bCs w:val="0"/>
+              </w:rPr>
+              <w:t>2.</w:t>
+            </w:r>
+          </w:p>
+        </w:tc>
+        <w:tc>
+          <w:tcPr>
+            <w:tcW w:w="2448" w:type="dxa"/>
+          </w:tcPr>
+          <w:p>
+            <w:pPr>
+              <w:cnfStyle w:val="000000000000" w:firstRow="0" w:lastRow="0" w:firstColumn="0" w:lastColumn="0" w:oddVBand="0" w:evenVBand="0" w:oddHBand="0" w:evenHBand="0" w:firstRowFirstColumn="0" w:firstRowLastColumn="0" w:lastRowFirstColumn="0" w:lastRowLastColumn="0"/>
+            </w:pPr>
+          </w:p>
+        </w:tc>
+        <w:tc>
+          <w:tcPr>
+            <w:tcW w:w="1890" w:type="dxa"/>
+          </w:tcPr>
+          <w:p>
+            <w:pPr>
+              <w:cnfStyle w:val="000000000000" w:firstRow="0" w:lastRow="0" w:firstColumn="0" w:lastColumn="0" w:oddVBand="0" w:evenVBand="0" w:oddHBand="0" w:evenHBand="0" w:firstRowFirstColumn="0" w:firstRowLastColumn="0" w:lastRowFirstColumn="0" w:lastRowLastColumn="0"/>
+            </w:pPr>
+          </w:p>
+        </w:tc>
+        <w:tc>
+          <w:tcPr>
+            <w:tcW w:w="4464" w:type="dxa"/>
           </w:tcPr>
           <w:p>
             <w:pPr>
@@ -841,30 +1154,47 @@
         <w:tc>
           <w:tcPr>
             <w:cnfStyle w:val="001000000000" w:firstRow="0" w:lastRow="0" w:firstColumn="1" w:lastColumn="0" w:oddVBand="0" w:evenVBand="0" w:oddHBand="0" w:evenHBand="0" w:firstRowFirstColumn="0" w:firstRowLastColumn="0" w:lastRowFirstColumn="0" w:lastRowLastColumn="0"/>
-            <w:tcW w:w="2557" w:type="dxa"/>
-          </w:tcPr>
-          <w:p>
-            <w:pPr>
-              <w:rPr>
-                <w:b w:val="0"/>
-                <w:bCs w:val="0"/>
-              </w:rPr>
-            </w:pPr>
-          </w:p>
-        </w:tc>
-        <w:tc>
-          <w:tcPr>
-            <w:tcW w:w="2871" w:type="dxa"/>
-          </w:tcPr>
-          <w:p>
-            <w:pPr>
-              <w:cnfStyle w:val="000000100000" w:firstRow="0" w:lastRow="0" w:firstColumn="0" w:lastColumn="0" w:oddVBand="0" w:evenVBand="0" w:oddHBand="1" w:evenHBand="0" w:firstRowFirstColumn="0" w:firstRowLastColumn="0" w:lastRowFirstColumn="0" w:lastRowLastColumn="0"/>
-            </w:pPr>
-          </w:p>
-        </w:tc>
-        <w:tc>
-          <w:tcPr>
-            <w:tcW w:w="3894" w:type="dxa"/>
+            <w:tcW w:w="432" w:type="dxa"/>
+          </w:tcPr>
+          <w:p>
+            <w:pPr>
+              <w:rPr>
+                <w:b w:val="0"/>
+                <w:bCs w:val="0"/>
+              </w:rPr>
+            </w:pPr>
+            <w:r>
+              <w:rPr>
+                <w:b w:val="0"/>
+                <w:bCs w:val="0"/>
+              </w:rPr>
+              <w:t>3.</w:t>
+            </w:r>
+          </w:p>
+        </w:tc>
+        <w:tc>
+          <w:tcPr>
+            <w:tcW w:w="2448" w:type="dxa"/>
+          </w:tcPr>
+          <w:p>
+            <w:pPr>
+              <w:cnfStyle w:val="000000100000" w:firstRow="0" w:lastRow="0" w:firstColumn="0" w:lastColumn="0" w:oddVBand="0" w:evenVBand="0" w:oddHBand="1" w:evenHBand="0" w:firstRowFirstColumn="0" w:firstRowLastColumn="0" w:lastRowFirstColumn="0" w:lastRowLastColumn="0"/>
+            </w:pPr>
+          </w:p>
+        </w:tc>
+        <w:tc>
+          <w:tcPr>
+            <w:tcW w:w="1890" w:type="dxa"/>
+          </w:tcPr>
+          <w:p>
+            <w:pPr>
+              <w:cnfStyle w:val="000000100000" w:firstRow="0" w:lastRow="0" w:firstColumn="0" w:lastColumn="0" w:oddVBand="0" w:evenVBand="0" w:oddHBand="1" w:evenHBand="0" w:firstRowFirstColumn="0" w:firstRowLastColumn="0" w:lastRowFirstColumn="0" w:lastRowLastColumn="0"/>
+            </w:pPr>
+          </w:p>
+        </w:tc>
+        <w:tc>
+          <w:tcPr>
+            <w:tcW w:w="4464" w:type="dxa"/>
           </w:tcPr>
           <w:p>
             <w:pPr>
@@ -877,30 +1207,47 @@
         <w:tc>
           <w:tcPr>
             <w:cnfStyle w:val="001000000000" w:firstRow="0" w:lastRow="0" w:firstColumn="1" w:lastColumn="0" w:oddVBand="0" w:evenVBand="0" w:oddHBand="0" w:evenHBand="0" w:firstRowFirstColumn="0" w:firstRowLastColumn="0" w:lastRowFirstColumn="0" w:lastRowLastColumn="0"/>
-            <w:tcW w:w="2557" w:type="dxa"/>
-          </w:tcPr>
-          <w:p>
-            <w:pPr>
-              <w:rPr>
-                <w:b w:val="0"/>
-                <w:bCs w:val="0"/>
-              </w:rPr>
-            </w:pPr>
-          </w:p>
-        </w:tc>
-        <w:tc>
-          <w:tcPr>
-            <w:tcW w:w="2871" w:type="dxa"/>
-          </w:tcPr>
-          <w:p>
-            <w:pPr>
-              <w:cnfStyle w:val="000000000000" w:firstRow="0" w:lastRow="0" w:firstColumn="0" w:lastColumn="0" w:oddVBand="0" w:evenVBand="0" w:oddHBand="0" w:evenHBand="0" w:firstRowFirstColumn="0" w:firstRowLastColumn="0" w:lastRowFirstColumn="0" w:lastRowLastColumn="0"/>
-            </w:pPr>
-          </w:p>
-        </w:tc>
-        <w:tc>
-          <w:tcPr>
-            <w:tcW w:w="3894" w:type="dxa"/>
+            <w:tcW w:w="432" w:type="dxa"/>
+          </w:tcPr>
+          <w:p>
+            <w:pPr>
+              <w:rPr>
+                <w:b w:val="0"/>
+                <w:bCs w:val="0"/>
+              </w:rPr>
+            </w:pPr>
+            <w:r>
+              <w:rPr>
+                <w:b w:val="0"/>
+                <w:bCs w:val="0"/>
+              </w:rPr>
+              <w:t>4.</w:t>
+            </w:r>
+          </w:p>
+        </w:tc>
+        <w:tc>
+          <w:tcPr>
+            <w:tcW w:w="2448" w:type="dxa"/>
+          </w:tcPr>
+          <w:p>
+            <w:pPr>
+              <w:cnfStyle w:val="000000000000" w:firstRow="0" w:lastRow="0" w:firstColumn="0" w:lastColumn="0" w:oddVBand="0" w:evenVBand="0" w:oddHBand="0" w:evenHBand="0" w:firstRowFirstColumn="0" w:firstRowLastColumn="0" w:lastRowFirstColumn="0" w:lastRowLastColumn="0"/>
+            </w:pPr>
+          </w:p>
+        </w:tc>
+        <w:tc>
+          <w:tcPr>
+            <w:tcW w:w="1890" w:type="dxa"/>
+          </w:tcPr>
+          <w:p>
+            <w:pPr>
+              <w:cnfStyle w:val="000000000000" w:firstRow="0" w:lastRow="0" w:firstColumn="0" w:lastColumn="0" w:oddVBand="0" w:evenVBand="0" w:oddHBand="0" w:evenHBand="0" w:firstRowFirstColumn="0" w:firstRowLastColumn="0" w:lastRowFirstColumn="0" w:lastRowLastColumn="0"/>
+            </w:pPr>
+          </w:p>
+        </w:tc>
+        <w:tc>
+          <w:tcPr>
+            <w:tcW w:w="4464" w:type="dxa"/>
           </w:tcPr>
           <w:p>
             <w:pPr>
@@ -916,30 +1263,47 @@
         <w:tc>
           <w:tcPr>
             <w:cnfStyle w:val="001000000000" w:firstRow="0" w:lastRow="0" w:firstColumn="1" w:lastColumn="0" w:oddVBand="0" w:evenVBand="0" w:oddHBand="0" w:evenHBand="0" w:firstRowFirstColumn="0" w:firstRowLastColumn="0" w:lastRowFirstColumn="0" w:lastRowLastColumn="0"/>
-            <w:tcW w:w="2557" w:type="dxa"/>
-          </w:tcPr>
-          <w:p>
-            <w:pPr>
-              <w:rPr>
-                <w:b w:val="0"/>
-                <w:bCs w:val="0"/>
-              </w:rPr>
-            </w:pPr>
-          </w:p>
-        </w:tc>
-        <w:tc>
-          <w:tcPr>
-            <w:tcW w:w="2871" w:type="dxa"/>
-          </w:tcPr>
-          <w:p>
-            <w:pPr>
-              <w:cnfStyle w:val="000000100000" w:firstRow="0" w:lastRow="0" w:firstColumn="0" w:lastColumn="0" w:oddVBand="0" w:evenVBand="0" w:oddHBand="1" w:evenHBand="0" w:firstRowFirstColumn="0" w:firstRowLastColumn="0" w:lastRowFirstColumn="0" w:lastRowLastColumn="0"/>
-            </w:pPr>
-          </w:p>
-        </w:tc>
-        <w:tc>
-          <w:tcPr>
-            <w:tcW w:w="3894" w:type="dxa"/>
+            <w:tcW w:w="432" w:type="dxa"/>
+          </w:tcPr>
+          <w:p>
+            <w:pPr>
+              <w:rPr>
+                <w:b w:val="0"/>
+                <w:bCs w:val="0"/>
+              </w:rPr>
+            </w:pPr>
+            <w:r>
+              <w:rPr>
+                <w:b w:val="0"/>
+                <w:bCs w:val="0"/>
+              </w:rPr>
+              <w:t>5.</w:t>
+            </w:r>
+          </w:p>
+        </w:tc>
+        <w:tc>
+          <w:tcPr>
+            <w:tcW w:w="2448" w:type="dxa"/>
+          </w:tcPr>
+          <w:p>
+            <w:pPr>
+              <w:cnfStyle w:val="000000100000" w:firstRow="0" w:lastRow="0" w:firstColumn="0" w:lastColumn="0" w:oddVBand="0" w:evenVBand="0" w:oddHBand="1" w:evenHBand="0" w:firstRowFirstColumn="0" w:firstRowLastColumn="0" w:lastRowFirstColumn="0" w:lastRowLastColumn="0"/>
+            </w:pPr>
+          </w:p>
+        </w:tc>
+        <w:tc>
+          <w:tcPr>
+            <w:tcW w:w="1890" w:type="dxa"/>
+          </w:tcPr>
+          <w:p>
+            <w:pPr>
+              <w:cnfStyle w:val="000000100000" w:firstRow="0" w:lastRow="0" w:firstColumn="0" w:lastColumn="0" w:oddVBand="0" w:evenVBand="0" w:oddHBand="1" w:evenHBand="0" w:firstRowFirstColumn="0" w:firstRowLastColumn="0" w:lastRowFirstColumn="0" w:lastRowLastColumn="0"/>
+            </w:pPr>
+          </w:p>
+        </w:tc>
+        <w:tc>
+          <w:tcPr>
+            <w:tcW w:w="4464" w:type="dxa"/>
           </w:tcPr>
           <w:p>
             <w:pPr>
@@ -952,30 +1316,54 @@
         <w:tc>
           <w:tcPr>
             <w:cnfStyle w:val="001000000000" w:firstRow="0" w:lastRow="0" w:firstColumn="1" w:lastColumn="0" w:oddVBand="0" w:evenVBand="0" w:oddHBand="0" w:evenHBand="0" w:firstRowFirstColumn="0" w:firstRowLastColumn="0" w:lastRowFirstColumn="0" w:lastRowLastColumn="0"/>
-            <w:tcW w:w="2557" w:type="dxa"/>
-          </w:tcPr>
-          <w:p>
-            <w:pPr>
-              <w:rPr>
-                <w:b w:val="0"/>
-                <w:bCs w:val="0"/>
-              </w:rPr>
-            </w:pPr>
-          </w:p>
-        </w:tc>
-        <w:tc>
-          <w:tcPr>
-            <w:tcW w:w="2871" w:type="dxa"/>
-          </w:tcPr>
-          <w:p>
-            <w:pPr>
-              <w:cnfStyle w:val="000000000000" w:firstRow="0" w:lastRow="0" w:firstColumn="0" w:lastColumn="0" w:oddVBand="0" w:evenVBand="0" w:oddHBand="0" w:evenHBand="0" w:firstRowFirstColumn="0" w:firstRowLastColumn="0" w:lastRowFirstColumn="0" w:lastRowLastColumn="0"/>
-            </w:pPr>
-          </w:p>
-        </w:tc>
-        <w:tc>
-          <w:tcPr>
-            <w:tcW w:w="3894" w:type="dxa"/>
+            <w:tcW w:w="432" w:type="dxa"/>
+          </w:tcPr>
+          <w:p>
+            <w:pPr>
+              <w:rPr>
+                <w:b w:val="0"/>
+                <w:bCs w:val="0"/>
+              </w:rPr>
+            </w:pPr>
+            <w:r>
+              <w:rPr>
+                <w:b w:val="0"/>
+                <w:bCs w:val="0"/>
+              </w:rPr>
+              <w:t>6</w:t>
+            </w:r>
+            <w:r>
+              <w:rPr>
+                <w:b w:val="0"/>
+                <w:bCs w:val="0"/>
+              </w:rPr>
+              <w:t>.</w:t>
+            </w:r>
+          </w:p>
+        </w:tc>
+        <w:tc>
+          <w:tcPr>
+            <w:tcW w:w="2448" w:type="dxa"/>
+          </w:tcPr>
+          <w:p>
+            <w:pPr>
+              <w:cnfStyle w:val="000000000000" w:firstRow="0" w:lastRow="0" w:firstColumn="0" w:lastColumn="0" w:oddVBand="0" w:evenVBand="0" w:oddHBand="0" w:evenHBand="0" w:firstRowFirstColumn="0" w:firstRowLastColumn="0" w:lastRowFirstColumn="0" w:lastRowLastColumn="0"/>
+            </w:pPr>
+          </w:p>
+        </w:tc>
+        <w:tc>
+          <w:tcPr>
+            <w:tcW w:w="1890" w:type="dxa"/>
+          </w:tcPr>
+          <w:p>
+            <w:pPr>
+              <w:cnfStyle w:val="000000000000" w:firstRow="0" w:lastRow="0" w:firstColumn="0" w:lastColumn="0" w:oddVBand="0" w:evenVBand="0" w:oddHBand="0" w:evenHBand="0" w:firstRowFirstColumn="0" w:firstRowLastColumn="0" w:lastRowFirstColumn="0" w:lastRowLastColumn="0"/>
+            </w:pPr>
+          </w:p>
+        </w:tc>
+        <w:tc>
+          <w:tcPr>
+            <w:tcW w:w="4464" w:type="dxa"/>
           </w:tcPr>
           <w:p>
             <w:pPr>
@@ -991,30 +1379,54 @@
         <w:tc>
           <w:tcPr>
             <w:cnfStyle w:val="001000000000" w:firstRow="0" w:lastRow="0" w:firstColumn="1" w:lastColumn="0" w:oddVBand="0" w:evenVBand="0" w:oddHBand="0" w:evenHBand="0" w:firstRowFirstColumn="0" w:firstRowLastColumn="0" w:lastRowFirstColumn="0" w:lastRowLastColumn="0"/>
-            <w:tcW w:w="2557" w:type="dxa"/>
-          </w:tcPr>
-          <w:p>
-            <w:pPr>
-              <w:rPr>
-                <w:b w:val="0"/>
-                <w:bCs w:val="0"/>
-              </w:rPr>
-            </w:pPr>
-          </w:p>
-        </w:tc>
-        <w:tc>
-          <w:tcPr>
-            <w:tcW w:w="2871" w:type="dxa"/>
-          </w:tcPr>
-          <w:p>
-            <w:pPr>
-              <w:cnfStyle w:val="000000100000" w:firstRow="0" w:lastRow="0" w:firstColumn="0" w:lastColumn="0" w:oddVBand="0" w:evenVBand="0" w:oddHBand="1" w:evenHBand="0" w:firstRowFirstColumn="0" w:firstRowLastColumn="0" w:lastRowFirstColumn="0" w:lastRowLastColumn="0"/>
-            </w:pPr>
-          </w:p>
-        </w:tc>
-        <w:tc>
-          <w:tcPr>
-            <w:tcW w:w="3894" w:type="dxa"/>
+            <w:tcW w:w="432" w:type="dxa"/>
+          </w:tcPr>
+          <w:p>
+            <w:pPr>
+              <w:rPr>
+                <w:b w:val="0"/>
+                <w:bCs w:val="0"/>
+              </w:rPr>
+            </w:pPr>
+            <w:r>
+              <w:rPr>
+                <w:b w:val="0"/>
+                <w:bCs w:val="0"/>
+              </w:rPr>
+              <w:t>7</w:t>
+            </w:r>
+            <w:r>
+              <w:rPr>
+                <w:b w:val="0"/>
+                <w:bCs w:val="0"/>
+              </w:rPr>
+              <w:t>.</w:t>
+            </w:r>
+          </w:p>
+        </w:tc>
+        <w:tc>
+          <w:tcPr>
+            <w:tcW w:w="2448" w:type="dxa"/>
+          </w:tcPr>
+          <w:p>
+            <w:pPr>
+              <w:cnfStyle w:val="000000100000" w:firstRow="0" w:lastRow="0" w:firstColumn="0" w:lastColumn="0" w:oddVBand="0" w:evenVBand="0" w:oddHBand="1" w:evenHBand="0" w:firstRowFirstColumn="0" w:firstRowLastColumn="0" w:lastRowFirstColumn="0" w:lastRowLastColumn="0"/>
+            </w:pPr>
+          </w:p>
+        </w:tc>
+        <w:tc>
+          <w:tcPr>
+            <w:tcW w:w="1890" w:type="dxa"/>
+          </w:tcPr>
+          <w:p>
+            <w:pPr>
+              <w:cnfStyle w:val="000000100000" w:firstRow="0" w:lastRow="0" w:firstColumn="0" w:lastColumn="0" w:oddVBand="0" w:evenVBand="0" w:oddHBand="1" w:evenHBand="0" w:firstRowFirstColumn="0" w:firstRowLastColumn="0" w:lastRowFirstColumn="0" w:lastRowLastColumn="0"/>
+            </w:pPr>
+          </w:p>
+        </w:tc>
+        <w:tc>
+          <w:tcPr>
+            <w:tcW w:w="4464" w:type="dxa"/>
           </w:tcPr>
           <w:p>
             <w:pPr>
@@ -1027,30 +1439,54 @@
         <w:tc>
           <w:tcPr>
             <w:cnfStyle w:val="001000000000" w:firstRow="0" w:lastRow="0" w:firstColumn="1" w:lastColumn="0" w:oddVBand="0" w:evenVBand="0" w:oddHBand="0" w:evenHBand="0" w:firstRowFirstColumn="0" w:firstRowLastColumn="0" w:lastRowFirstColumn="0" w:lastRowLastColumn="0"/>
-            <w:tcW w:w="2557" w:type="dxa"/>
-          </w:tcPr>
-          <w:p>
-            <w:pPr>
-              <w:rPr>
-                <w:b w:val="0"/>
-                <w:bCs w:val="0"/>
-              </w:rPr>
-            </w:pPr>
-          </w:p>
-        </w:tc>
-        <w:tc>
-          <w:tcPr>
-            <w:tcW w:w="2871" w:type="dxa"/>
-          </w:tcPr>
-          <w:p>
-            <w:pPr>
-              <w:cnfStyle w:val="000000000000" w:firstRow="0" w:lastRow="0" w:firstColumn="0" w:lastColumn="0" w:oddVBand="0" w:evenVBand="0" w:oddHBand="0" w:evenHBand="0" w:firstRowFirstColumn="0" w:firstRowLastColumn="0" w:lastRowFirstColumn="0" w:lastRowLastColumn="0"/>
-            </w:pPr>
-          </w:p>
-        </w:tc>
-        <w:tc>
-          <w:tcPr>
-            <w:tcW w:w="3894" w:type="dxa"/>
+            <w:tcW w:w="432" w:type="dxa"/>
+          </w:tcPr>
+          <w:p>
+            <w:pPr>
+              <w:rPr>
+                <w:b w:val="0"/>
+                <w:bCs w:val="0"/>
+              </w:rPr>
+            </w:pPr>
+            <w:r>
+              <w:rPr>
+                <w:b w:val="0"/>
+                <w:bCs w:val="0"/>
+              </w:rPr>
+              <w:t>8</w:t>
+            </w:r>
+            <w:r>
+              <w:rPr>
+                <w:b w:val="0"/>
+                <w:bCs w:val="0"/>
+              </w:rPr>
+              <w:t>.</w:t>
+            </w:r>
+          </w:p>
+        </w:tc>
+        <w:tc>
+          <w:tcPr>
+            <w:tcW w:w="2448" w:type="dxa"/>
+          </w:tcPr>
+          <w:p>
+            <w:pPr>
+              <w:cnfStyle w:val="000000000000" w:firstRow="0" w:lastRow="0" w:firstColumn="0" w:lastColumn="0" w:oddVBand="0" w:evenVBand="0" w:oddHBand="0" w:evenHBand="0" w:firstRowFirstColumn="0" w:firstRowLastColumn="0" w:lastRowFirstColumn="0" w:lastRowLastColumn="0"/>
+            </w:pPr>
+          </w:p>
+        </w:tc>
+        <w:tc>
+          <w:tcPr>
+            <w:tcW w:w="1890" w:type="dxa"/>
+          </w:tcPr>
+          <w:p>
+            <w:pPr>
+              <w:cnfStyle w:val="000000000000" w:firstRow="0" w:lastRow="0" w:firstColumn="0" w:lastColumn="0" w:oddVBand="0" w:evenVBand="0" w:oddHBand="0" w:evenHBand="0" w:firstRowFirstColumn="0" w:firstRowLastColumn="0" w:lastRowFirstColumn="0" w:lastRowLastColumn="0"/>
+            </w:pPr>
+          </w:p>
+        </w:tc>
+        <w:tc>
+          <w:tcPr>
+            <w:tcW w:w="4464" w:type="dxa"/>
           </w:tcPr>
           <w:p>
             <w:pPr>
@@ -1066,30 +1502,54 @@
         <w:tc>
           <w:tcPr>
             <w:cnfStyle w:val="001000000000" w:firstRow="0" w:lastRow="0" w:firstColumn="1" w:lastColumn="0" w:oddVBand="0" w:evenVBand="0" w:oddHBand="0" w:evenHBand="0" w:firstRowFirstColumn="0" w:firstRowLastColumn="0" w:lastRowFirstColumn="0" w:lastRowLastColumn="0"/>
-            <w:tcW w:w="2557" w:type="dxa"/>
-          </w:tcPr>
-          <w:p>
-            <w:pPr>
-              <w:rPr>
-                <w:b w:val="0"/>
-                <w:bCs w:val="0"/>
-              </w:rPr>
-            </w:pPr>
-          </w:p>
-        </w:tc>
-        <w:tc>
-          <w:tcPr>
-            <w:tcW w:w="2871" w:type="dxa"/>
-          </w:tcPr>
-          <w:p>
-            <w:pPr>
-              <w:cnfStyle w:val="000000100000" w:firstRow="0" w:lastRow="0" w:firstColumn="0" w:lastColumn="0" w:oddVBand="0" w:evenVBand="0" w:oddHBand="1" w:evenHBand="0" w:firstRowFirstColumn="0" w:firstRowLastColumn="0" w:lastRowFirstColumn="0" w:lastRowLastColumn="0"/>
-            </w:pPr>
-          </w:p>
-        </w:tc>
-        <w:tc>
-          <w:tcPr>
-            <w:tcW w:w="3894" w:type="dxa"/>
+            <w:tcW w:w="432" w:type="dxa"/>
+          </w:tcPr>
+          <w:p>
+            <w:pPr>
+              <w:rPr>
+                <w:b w:val="0"/>
+                <w:bCs w:val="0"/>
+              </w:rPr>
+            </w:pPr>
+            <w:r>
+              <w:rPr>
+                <w:b w:val="0"/>
+                <w:bCs w:val="0"/>
+              </w:rPr>
+              <w:t>9</w:t>
+            </w:r>
+            <w:r>
+              <w:rPr>
+                <w:b w:val="0"/>
+                <w:bCs w:val="0"/>
+              </w:rPr>
+              <w:t>.</w:t>
+            </w:r>
+          </w:p>
+        </w:tc>
+        <w:tc>
+          <w:tcPr>
+            <w:tcW w:w="2448" w:type="dxa"/>
+          </w:tcPr>
+          <w:p>
+            <w:pPr>
+              <w:cnfStyle w:val="000000100000" w:firstRow="0" w:lastRow="0" w:firstColumn="0" w:lastColumn="0" w:oddVBand="0" w:evenVBand="0" w:oddHBand="1" w:evenHBand="0" w:firstRowFirstColumn="0" w:firstRowLastColumn="0" w:lastRowFirstColumn="0" w:lastRowLastColumn="0"/>
+            </w:pPr>
+          </w:p>
+        </w:tc>
+        <w:tc>
+          <w:tcPr>
+            <w:tcW w:w="1890" w:type="dxa"/>
+          </w:tcPr>
+          <w:p>
+            <w:pPr>
+              <w:cnfStyle w:val="000000100000" w:firstRow="0" w:lastRow="0" w:firstColumn="0" w:lastColumn="0" w:oddVBand="0" w:evenVBand="0" w:oddHBand="1" w:evenHBand="0" w:firstRowFirstColumn="0" w:firstRowLastColumn="0" w:lastRowFirstColumn="0" w:lastRowLastColumn="0"/>
+            </w:pPr>
+          </w:p>
+        </w:tc>
+        <w:tc>
+          <w:tcPr>
+            <w:tcW w:w="4464" w:type="dxa"/>
           </w:tcPr>
           <w:p>
             <w:pPr>
@@ -1102,30 +1562,56 @@
         <w:tc>
           <w:tcPr>
             <w:cnfStyle w:val="001000000000" w:firstRow="0" w:lastRow="0" w:firstColumn="1" w:lastColumn="0" w:oddVBand="0" w:evenVBand="0" w:oddHBand="0" w:evenHBand="0" w:firstRowFirstColumn="0" w:firstRowLastColumn="0" w:lastRowFirstColumn="0" w:lastRowLastColumn="0"/>
-            <w:tcW w:w="2557" w:type="dxa"/>
-          </w:tcPr>
-          <w:p>
-            <w:pPr>
-              <w:rPr>
-                <w:b w:val="0"/>
-                <w:bCs w:val="0"/>
-              </w:rPr>
-            </w:pPr>
-          </w:p>
-        </w:tc>
-        <w:tc>
-          <w:tcPr>
-            <w:tcW w:w="2871" w:type="dxa"/>
-          </w:tcPr>
-          <w:p>
-            <w:pPr>
-              <w:cnfStyle w:val="000000000000" w:firstRow="0" w:lastRow="0" w:firstColumn="0" w:lastColumn="0" w:oddVBand="0" w:evenVBand="0" w:oddHBand="0" w:evenHBand="0" w:firstRowFirstColumn="0" w:firstRowLastColumn="0" w:lastRowFirstColumn="0" w:lastRowLastColumn="0"/>
-            </w:pPr>
-          </w:p>
-        </w:tc>
-        <w:tc>
-          <w:tcPr>
-            <w:tcW w:w="3894" w:type="dxa"/>
+            <w:tcW w:w="432" w:type="dxa"/>
+          </w:tcPr>
+          <w:p>
+            <w:pPr>
+              <w:rPr>
+                <w:b w:val="0"/>
+                <w:bCs w:val="0"/>
+              </w:rPr>
+            </w:pPr>
+            <w:r>
+              <w:rPr>
+                <w:b w:val="0"/>
+                <w:bCs w:val="0"/>
+              </w:rPr>
+              <w:t>10</w:t>
+            </w:r>
+            <w:bookmarkStart w:id="0" w:name="_GoBack"/>
+            <w:bookmarkEnd w:id="0"/>
+            <w:r>
+              <w:rPr>
+                <w:b w:val="0"/>
+                <w:bCs w:val="0"/>
+              </w:rPr>
+              <w:t>.</w:t>
+            </w:r>
+          </w:p>
+        </w:tc>
+        <w:tc>
+          <w:tcPr>
+            <w:tcW w:w="2448" w:type="dxa"/>
+          </w:tcPr>
+          <w:p>
+            <w:pPr>
+              <w:cnfStyle w:val="000000000000" w:firstRow="0" w:lastRow="0" w:firstColumn="0" w:lastColumn="0" w:oddVBand="0" w:evenVBand="0" w:oddHBand="0" w:evenHBand="0" w:firstRowFirstColumn="0" w:firstRowLastColumn="0" w:lastRowFirstColumn="0" w:lastRowLastColumn="0"/>
+            </w:pPr>
+          </w:p>
+        </w:tc>
+        <w:tc>
+          <w:tcPr>
+            <w:tcW w:w="1890" w:type="dxa"/>
+          </w:tcPr>
+          <w:p>
+            <w:pPr>
+              <w:cnfStyle w:val="000000000000" w:firstRow="0" w:lastRow="0" w:firstColumn="0" w:lastColumn="0" w:oddVBand="0" w:evenVBand="0" w:oddHBand="0" w:evenHBand="0" w:firstRowFirstColumn="0" w:firstRowLastColumn="0" w:lastRowFirstColumn="0" w:lastRowLastColumn="0"/>
+            </w:pPr>
+          </w:p>
+        </w:tc>
+        <w:tc>
+          <w:tcPr>
+            <w:tcW w:w="4464" w:type="dxa"/>
           </w:tcPr>
           <w:p>
             <w:pPr>
@@ -1180,14 +1666,15 @@
     </w:p>
     <w:tbl>
       <w:tblPr>
-        <w:tblStyle w:val="LightShading-Accent3"/>
+        <w:tblStyle w:val="ListTable4-Accent1"/>
         <w:tblW w:w="0" w:type="auto"/>
         <w:tblLook w:val="04A0" w:firstRow="1" w:lastRow="0" w:firstColumn="1" w:lastColumn="0" w:noHBand="0" w:noVBand="1"/>
       </w:tblPr>
       <w:tblGrid>
-        <w:gridCol w:w="2557"/>
-        <w:gridCol w:w="2572"/>
-        <w:gridCol w:w="4113"/>
+        <w:gridCol w:w="384"/>
+        <w:gridCol w:w="2129"/>
+        <w:gridCol w:w="2002"/>
+        <w:gridCol w:w="3256"/>
       </w:tblGrid>
       <w:tr>
         <w:trPr>
@@ -1196,9 +1683,18 @@
         <w:tc>
           <w:tcPr>
             <w:cnfStyle w:val="001000000000" w:firstRow="0" w:lastRow="0" w:firstColumn="1" w:lastColumn="0" w:oddVBand="0" w:evenVBand="0" w:oddHBand="0" w:evenHBand="0" w:firstRowFirstColumn="0" w:firstRowLastColumn="0" w:lastRowFirstColumn="0" w:lastRowLastColumn="0"/>
-            <w:tcW w:w="2557" w:type="dxa"/>
-          </w:tcPr>
-          <w:p>
+            <w:tcW w:w="288" w:type="dxa"/>
+          </w:tcPr>
+          <w:p/>
+        </w:tc>
+        <w:tc>
+          <w:tcPr>
+            <w:tcW w:w="2129" w:type="dxa"/>
+          </w:tcPr>
+          <w:p>
+            <w:pPr>
+              <w:cnfStyle w:val="100000000000" w:firstRow="1" w:lastRow="0" w:firstColumn="0" w:lastColumn="0" w:oddVBand="0" w:evenVBand="0" w:oddHBand="0" w:evenHBand="0" w:firstRowFirstColumn="0" w:firstRowLastColumn="0" w:lastRowFirstColumn="0" w:lastRowLastColumn="0"/>
+            </w:pPr>
             <w:r>
               <w:t>Controller</w:t>
             </w:r>
@@ -1206,7 +1702,7 @@
         </w:tc>
         <w:tc>
           <w:tcPr>
-            <w:tcW w:w="2572" w:type="dxa"/>
+            <w:tcW w:w="2002" w:type="dxa"/>
           </w:tcPr>
           <w:p>
             <w:pPr>
@@ -1219,7 +1715,7 @@
         </w:tc>
         <w:tc>
           <w:tcPr>
-            <w:tcW w:w="4113" w:type="dxa"/>
+            <w:tcW w:w="3256" w:type="dxa"/>
           </w:tcPr>
           <w:p>
             <w:pPr>
@@ -1238,30 +1734,47 @@
         <w:tc>
           <w:tcPr>
             <w:cnfStyle w:val="001000000000" w:firstRow="0" w:lastRow="0" w:firstColumn="1" w:lastColumn="0" w:oddVBand="0" w:evenVBand="0" w:oddHBand="0" w:evenHBand="0" w:firstRowFirstColumn="0" w:firstRowLastColumn="0" w:lastRowFirstColumn="0" w:lastRowLastColumn="0"/>
-            <w:tcW w:w="2557" w:type="dxa"/>
-          </w:tcPr>
-          <w:p>
-            <w:pPr>
-              <w:rPr>
-                <w:b w:val="0"/>
-                <w:bCs w:val="0"/>
-              </w:rPr>
-            </w:pPr>
-          </w:p>
-        </w:tc>
-        <w:tc>
-          <w:tcPr>
-            <w:tcW w:w="2572" w:type="dxa"/>
-          </w:tcPr>
-          <w:p>
-            <w:pPr>
-              <w:cnfStyle w:val="000000100000" w:firstRow="0" w:lastRow="0" w:firstColumn="0" w:lastColumn="0" w:oddVBand="0" w:evenVBand="0" w:oddHBand="1" w:evenHBand="0" w:firstRowFirstColumn="0" w:firstRowLastColumn="0" w:lastRowFirstColumn="0" w:lastRowLastColumn="0"/>
-            </w:pPr>
-          </w:p>
-        </w:tc>
-        <w:tc>
-          <w:tcPr>
-            <w:tcW w:w="4113" w:type="dxa"/>
+            <w:tcW w:w="288" w:type="dxa"/>
+          </w:tcPr>
+          <w:p>
+            <w:pPr>
+              <w:rPr>
+                <w:b w:val="0"/>
+                <w:bCs w:val="0"/>
+              </w:rPr>
+            </w:pPr>
+            <w:r>
+              <w:rPr>
+                <w:b w:val="0"/>
+                <w:bCs w:val="0"/>
+              </w:rPr>
+              <w:t>1.</w:t>
+            </w:r>
+          </w:p>
+        </w:tc>
+        <w:tc>
+          <w:tcPr>
+            <w:tcW w:w="2129" w:type="dxa"/>
+          </w:tcPr>
+          <w:p>
+            <w:pPr>
+              <w:cnfStyle w:val="000000100000" w:firstRow="0" w:lastRow="0" w:firstColumn="0" w:lastColumn="0" w:oddVBand="0" w:evenVBand="0" w:oddHBand="1" w:evenHBand="0" w:firstRowFirstColumn="0" w:firstRowLastColumn="0" w:lastRowFirstColumn="0" w:lastRowLastColumn="0"/>
+            </w:pPr>
+          </w:p>
+        </w:tc>
+        <w:tc>
+          <w:tcPr>
+            <w:tcW w:w="2002" w:type="dxa"/>
+          </w:tcPr>
+          <w:p>
+            <w:pPr>
+              <w:cnfStyle w:val="000000100000" w:firstRow="0" w:lastRow="0" w:firstColumn="0" w:lastColumn="0" w:oddVBand="0" w:evenVBand="0" w:oddHBand="1" w:evenHBand="0" w:firstRowFirstColumn="0" w:firstRowLastColumn="0" w:lastRowFirstColumn="0" w:lastRowLastColumn="0"/>
+            </w:pPr>
+          </w:p>
+        </w:tc>
+        <w:tc>
+          <w:tcPr>
+            <w:tcW w:w="3256" w:type="dxa"/>
           </w:tcPr>
           <w:p>
             <w:pPr>
@@ -1274,30 +1787,47 @@
         <w:tc>
           <w:tcPr>
             <w:cnfStyle w:val="001000000000" w:firstRow="0" w:lastRow="0" w:firstColumn="1" w:lastColumn="0" w:oddVBand="0" w:evenVBand="0" w:oddHBand="0" w:evenHBand="0" w:firstRowFirstColumn="0" w:firstRowLastColumn="0" w:lastRowFirstColumn="0" w:lastRowLastColumn="0"/>
-            <w:tcW w:w="2557" w:type="dxa"/>
-          </w:tcPr>
-          <w:p>
-            <w:pPr>
-              <w:rPr>
-                <w:b w:val="0"/>
-                <w:bCs w:val="0"/>
-              </w:rPr>
-            </w:pPr>
-          </w:p>
-        </w:tc>
-        <w:tc>
-          <w:tcPr>
-            <w:tcW w:w="2572" w:type="dxa"/>
-          </w:tcPr>
-          <w:p>
-            <w:pPr>
-              <w:cnfStyle w:val="000000000000" w:firstRow="0" w:lastRow="0" w:firstColumn="0" w:lastColumn="0" w:oddVBand="0" w:evenVBand="0" w:oddHBand="0" w:evenHBand="0" w:firstRowFirstColumn="0" w:firstRowLastColumn="0" w:lastRowFirstColumn="0" w:lastRowLastColumn="0"/>
-            </w:pPr>
-          </w:p>
-        </w:tc>
-        <w:tc>
-          <w:tcPr>
-            <w:tcW w:w="4113" w:type="dxa"/>
+            <w:tcW w:w="288" w:type="dxa"/>
+          </w:tcPr>
+          <w:p>
+            <w:pPr>
+              <w:rPr>
+                <w:b w:val="0"/>
+                <w:bCs w:val="0"/>
+              </w:rPr>
+            </w:pPr>
+            <w:r>
+              <w:rPr>
+                <w:b w:val="0"/>
+                <w:bCs w:val="0"/>
+              </w:rPr>
+              <w:t>2.</w:t>
+            </w:r>
+          </w:p>
+        </w:tc>
+        <w:tc>
+          <w:tcPr>
+            <w:tcW w:w="2129" w:type="dxa"/>
+          </w:tcPr>
+          <w:p>
+            <w:pPr>
+              <w:cnfStyle w:val="000000000000" w:firstRow="0" w:lastRow="0" w:firstColumn="0" w:lastColumn="0" w:oddVBand="0" w:evenVBand="0" w:oddHBand="0" w:evenHBand="0" w:firstRowFirstColumn="0" w:firstRowLastColumn="0" w:lastRowFirstColumn="0" w:lastRowLastColumn="0"/>
+            </w:pPr>
+          </w:p>
+        </w:tc>
+        <w:tc>
+          <w:tcPr>
+            <w:tcW w:w="2002" w:type="dxa"/>
+          </w:tcPr>
+          <w:p>
+            <w:pPr>
+              <w:cnfStyle w:val="000000000000" w:firstRow="0" w:lastRow="0" w:firstColumn="0" w:lastColumn="0" w:oddVBand="0" w:evenVBand="0" w:oddHBand="0" w:evenHBand="0" w:firstRowFirstColumn="0" w:firstRowLastColumn="0" w:lastRowFirstColumn="0" w:lastRowLastColumn="0"/>
+            </w:pPr>
+          </w:p>
+        </w:tc>
+        <w:tc>
+          <w:tcPr>
+            <w:tcW w:w="3256" w:type="dxa"/>
           </w:tcPr>
           <w:p>
             <w:pPr>
@@ -1313,30 +1843,47 @@
         <w:tc>
           <w:tcPr>
             <w:cnfStyle w:val="001000000000" w:firstRow="0" w:lastRow="0" w:firstColumn="1" w:lastColumn="0" w:oddVBand="0" w:evenVBand="0" w:oddHBand="0" w:evenHBand="0" w:firstRowFirstColumn="0" w:firstRowLastColumn="0" w:lastRowFirstColumn="0" w:lastRowLastColumn="0"/>
-            <w:tcW w:w="2557" w:type="dxa"/>
-          </w:tcPr>
-          <w:p>
-            <w:pPr>
-              <w:rPr>
-                <w:b w:val="0"/>
-                <w:bCs w:val="0"/>
-              </w:rPr>
-            </w:pPr>
-          </w:p>
-        </w:tc>
-        <w:tc>
-          <w:tcPr>
-            <w:tcW w:w="2572" w:type="dxa"/>
-          </w:tcPr>
-          <w:p>
-            <w:pPr>
-              <w:cnfStyle w:val="000000100000" w:firstRow="0" w:lastRow="0" w:firstColumn="0" w:lastColumn="0" w:oddVBand="0" w:evenVBand="0" w:oddHBand="1" w:evenHBand="0" w:firstRowFirstColumn="0" w:firstRowLastColumn="0" w:lastRowFirstColumn="0" w:lastRowLastColumn="0"/>
-            </w:pPr>
-          </w:p>
-        </w:tc>
-        <w:tc>
-          <w:tcPr>
-            <w:tcW w:w="4113" w:type="dxa"/>
+            <w:tcW w:w="288" w:type="dxa"/>
+          </w:tcPr>
+          <w:p>
+            <w:pPr>
+              <w:rPr>
+                <w:b w:val="0"/>
+                <w:bCs w:val="0"/>
+              </w:rPr>
+            </w:pPr>
+            <w:r>
+              <w:rPr>
+                <w:b w:val="0"/>
+                <w:bCs w:val="0"/>
+              </w:rPr>
+              <w:t>3.</w:t>
+            </w:r>
+          </w:p>
+        </w:tc>
+        <w:tc>
+          <w:tcPr>
+            <w:tcW w:w="2129" w:type="dxa"/>
+          </w:tcPr>
+          <w:p>
+            <w:pPr>
+              <w:cnfStyle w:val="000000100000" w:firstRow="0" w:lastRow="0" w:firstColumn="0" w:lastColumn="0" w:oddVBand="0" w:evenVBand="0" w:oddHBand="1" w:evenHBand="0" w:firstRowFirstColumn="0" w:firstRowLastColumn="0" w:lastRowFirstColumn="0" w:lastRowLastColumn="0"/>
+            </w:pPr>
+          </w:p>
+        </w:tc>
+        <w:tc>
+          <w:tcPr>
+            <w:tcW w:w="2002" w:type="dxa"/>
+          </w:tcPr>
+          <w:p>
+            <w:pPr>
+              <w:cnfStyle w:val="000000100000" w:firstRow="0" w:lastRow="0" w:firstColumn="0" w:lastColumn="0" w:oddVBand="0" w:evenVBand="0" w:oddHBand="1" w:evenHBand="0" w:firstRowFirstColumn="0" w:firstRowLastColumn="0" w:lastRowFirstColumn="0" w:lastRowLastColumn="0"/>
+            </w:pPr>
+          </w:p>
+        </w:tc>
+        <w:tc>
+          <w:tcPr>
+            <w:tcW w:w="3256" w:type="dxa"/>
           </w:tcPr>
           <w:p>
             <w:pPr>
@@ -1349,30 +1896,47 @@
         <w:tc>
           <w:tcPr>
             <w:cnfStyle w:val="001000000000" w:firstRow="0" w:lastRow="0" w:firstColumn="1" w:lastColumn="0" w:oddVBand="0" w:evenVBand="0" w:oddHBand="0" w:evenHBand="0" w:firstRowFirstColumn="0" w:firstRowLastColumn="0" w:lastRowFirstColumn="0" w:lastRowLastColumn="0"/>
-            <w:tcW w:w="2557" w:type="dxa"/>
-          </w:tcPr>
-          <w:p>
-            <w:pPr>
-              <w:rPr>
-                <w:b w:val="0"/>
-                <w:bCs w:val="0"/>
-              </w:rPr>
-            </w:pPr>
-          </w:p>
-        </w:tc>
-        <w:tc>
-          <w:tcPr>
-            <w:tcW w:w="2572" w:type="dxa"/>
-          </w:tcPr>
-          <w:p>
-            <w:pPr>
-              <w:cnfStyle w:val="000000000000" w:firstRow="0" w:lastRow="0" w:firstColumn="0" w:lastColumn="0" w:oddVBand="0" w:evenVBand="0" w:oddHBand="0" w:evenHBand="0" w:firstRowFirstColumn="0" w:firstRowLastColumn="0" w:lastRowFirstColumn="0" w:lastRowLastColumn="0"/>
-            </w:pPr>
-          </w:p>
-        </w:tc>
-        <w:tc>
-          <w:tcPr>
-            <w:tcW w:w="4113" w:type="dxa"/>
+            <w:tcW w:w="288" w:type="dxa"/>
+          </w:tcPr>
+          <w:p>
+            <w:pPr>
+              <w:rPr>
+                <w:b w:val="0"/>
+                <w:bCs w:val="0"/>
+              </w:rPr>
+            </w:pPr>
+            <w:r>
+              <w:rPr>
+                <w:b w:val="0"/>
+                <w:bCs w:val="0"/>
+              </w:rPr>
+              <w:t>4.</w:t>
+            </w:r>
+          </w:p>
+        </w:tc>
+        <w:tc>
+          <w:tcPr>
+            <w:tcW w:w="2129" w:type="dxa"/>
+          </w:tcPr>
+          <w:p>
+            <w:pPr>
+              <w:cnfStyle w:val="000000000000" w:firstRow="0" w:lastRow="0" w:firstColumn="0" w:lastColumn="0" w:oddVBand="0" w:evenVBand="0" w:oddHBand="0" w:evenHBand="0" w:firstRowFirstColumn="0" w:firstRowLastColumn="0" w:lastRowFirstColumn="0" w:lastRowLastColumn="0"/>
+            </w:pPr>
+          </w:p>
+        </w:tc>
+        <w:tc>
+          <w:tcPr>
+            <w:tcW w:w="2002" w:type="dxa"/>
+          </w:tcPr>
+          <w:p>
+            <w:pPr>
+              <w:cnfStyle w:val="000000000000" w:firstRow="0" w:lastRow="0" w:firstColumn="0" w:lastColumn="0" w:oddVBand="0" w:evenVBand="0" w:oddHBand="0" w:evenHBand="0" w:firstRowFirstColumn="0" w:firstRowLastColumn="0" w:lastRowFirstColumn="0" w:lastRowLastColumn="0"/>
+            </w:pPr>
+          </w:p>
+        </w:tc>
+        <w:tc>
+          <w:tcPr>
+            <w:tcW w:w="3256" w:type="dxa"/>
           </w:tcPr>
           <w:p>
             <w:pPr>
@@ -1388,30 +1952,47 @@
         <w:tc>
           <w:tcPr>
             <w:cnfStyle w:val="001000000000" w:firstRow="0" w:lastRow="0" w:firstColumn="1" w:lastColumn="0" w:oddVBand="0" w:evenVBand="0" w:oddHBand="0" w:evenHBand="0" w:firstRowFirstColumn="0" w:firstRowLastColumn="0" w:lastRowFirstColumn="0" w:lastRowLastColumn="0"/>
-            <w:tcW w:w="2557" w:type="dxa"/>
-          </w:tcPr>
-          <w:p>
-            <w:pPr>
-              <w:rPr>
-                <w:b w:val="0"/>
-                <w:bCs w:val="0"/>
-              </w:rPr>
-            </w:pPr>
-          </w:p>
-        </w:tc>
-        <w:tc>
-          <w:tcPr>
-            <w:tcW w:w="2572" w:type="dxa"/>
-          </w:tcPr>
-          <w:p>
-            <w:pPr>
-              <w:cnfStyle w:val="000000100000" w:firstRow="0" w:lastRow="0" w:firstColumn="0" w:lastColumn="0" w:oddVBand="0" w:evenVBand="0" w:oddHBand="1" w:evenHBand="0" w:firstRowFirstColumn="0" w:firstRowLastColumn="0" w:lastRowFirstColumn="0" w:lastRowLastColumn="0"/>
-            </w:pPr>
-          </w:p>
-        </w:tc>
-        <w:tc>
-          <w:tcPr>
-            <w:tcW w:w="4113" w:type="dxa"/>
+            <w:tcW w:w="288" w:type="dxa"/>
+          </w:tcPr>
+          <w:p>
+            <w:pPr>
+              <w:rPr>
+                <w:b w:val="0"/>
+                <w:bCs w:val="0"/>
+              </w:rPr>
+            </w:pPr>
+            <w:r>
+              <w:rPr>
+                <w:b w:val="0"/>
+                <w:bCs w:val="0"/>
+              </w:rPr>
+              <w:t>5.</w:t>
+            </w:r>
+          </w:p>
+        </w:tc>
+        <w:tc>
+          <w:tcPr>
+            <w:tcW w:w="2129" w:type="dxa"/>
+          </w:tcPr>
+          <w:p>
+            <w:pPr>
+              <w:cnfStyle w:val="000000100000" w:firstRow="0" w:lastRow="0" w:firstColumn="0" w:lastColumn="0" w:oddVBand="0" w:evenVBand="0" w:oddHBand="1" w:evenHBand="0" w:firstRowFirstColumn="0" w:firstRowLastColumn="0" w:lastRowFirstColumn="0" w:lastRowLastColumn="0"/>
+            </w:pPr>
+          </w:p>
+        </w:tc>
+        <w:tc>
+          <w:tcPr>
+            <w:tcW w:w="2002" w:type="dxa"/>
+          </w:tcPr>
+          <w:p>
+            <w:pPr>
+              <w:cnfStyle w:val="000000100000" w:firstRow="0" w:lastRow="0" w:firstColumn="0" w:lastColumn="0" w:oddVBand="0" w:evenVBand="0" w:oddHBand="1" w:evenHBand="0" w:firstRowFirstColumn="0" w:firstRowLastColumn="0" w:lastRowFirstColumn="0" w:lastRowLastColumn="0"/>
+            </w:pPr>
+          </w:p>
+        </w:tc>
+        <w:tc>
+          <w:tcPr>
+            <w:tcW w:w="3256" w:type="dxa"/>
           </w:tcPr>
           <w:p>
             <w:pPr>
@@ -2168,6 +2749,80 @@
     <w:basedOn w:val="DefaultParagraphFont"/>
     <w:rsid w:val="005D1BDF"/>
   </w:style>
+  <w:style w:type="table" w:styleId="ListTable4-Accent1">
+    <w:name w:val="List Table 4 Accent 1"/>
+    <w:basedOn w:val="TableNormal"/>
+    <w:uiPriority w:val="49"/>
+    <w:rsid w:val="005436D0"/>
+    <w:pPr>
+      <w:spacing w:after="0" w:line="240" w:lineRule="auto"/>
+    </w:pPr>
+    <w:tblPr>
+      <w:tblStyleRowBandSize w:val="1"/>
+      <w:tblStyleColBandSize w:val="1"/>
+      <w:tblBorders>
+        <w:top w:val="single" w:sz="4" w:space="0" w:color="9CC2E5" w:themeColor="accent1" w:themeTint="99"/>
+        <w:left w:val="single" w:sz="4" w:space="0" w:color="9CC2E5" w:themeColor="accent1" w:themeTint="99"/>
+        <w:bottom w:val="single" w:sz="4" w:space="0" w:color="9CC2E5" w:themeColor="accent1" w:themeTint="99"/>
+        <w:right w:val="single" w:sz="4" w:space="0" w:color="9CC2E5" w:themeColor="accent1" w:themeTint="99"/>
+        <w:insideH w:val="single" w:sz="4" w:space="0" w:color="9CC2E5" w:themeColor="accent1" w:themeTint="99"/>
+      </w:tblBorders>
+    </w:tblPr>
+    <w:tblStylePr w:type="firstRow">
+      <w:rPr>
+        <w:b/>
+        <w:bCs/>
+        <w:color w:val="FFFFFF" w:themeColor="background1"/>
+      </w:rPr>
+      <w:tblPr/>
+      <w:tcPr>
+        <w:tcBorders>
+          <w:top w:val="single" w:sz="4" w:space="0" w:color="5B9BD5" w:themeColor="accent1"/>
+          <w:left w:val="single" w:sz="4" w:space="0" w:color="5B9BD5" w:themeColor="accent1"/>
+          <w:bottom w:val="single" w:sz="4" w:space="0" w:color="5B9BD5" w:themeColor="accent1"/>
+          <w:right w:val="single" w:sz="4" w:space="0" w:color="5B9BD5" w:themeColor="accent1"/>
+          <w:insideH w:val="nil"/>
+        </w:tcBorders>
+        <w:shd w:val="clear" w:color="auto" w:fill="5B9BD5" w:themeFill="accent1"/>
+      </w:tcPr>
+    </w:tblStylePr>
+    <w:tblStylePr w:type="lastRow">
+      <w:rPr>
+        <w:b/>
+        <w:bCs/>
+      </w:rPr>
+      <w:tblPr/>
+      <w:tcPr>
+        <w:tcBorders>
+          <w:top w:val="double" w:sz="4" w:space="0" w:color="9CC2E5" w:themeColor="accent1" w:themeTint="99"/>
+        </w:tcBorders>
+      </w:tcPr>
+    </w:tblStylePr>
+    <w:tblStylePr w:type="firstCol">
+      <w:rPr>
+        <w:b/>
+        <w:bCs/>
+      </w:rPr>
+    </w:tblStylePr>
+    <w:tblStylePr w:type="lastCol">
+      <w:rPr>
+        <w:b/>
+        <w:bCs/>
+      </w:rPr>
+    </w:tblStylePr>
+    <w:tblStylePr w:type="band1Vert">
+      <w:tblPr/>
+      <w:tcPr>
+        <w:shd w:val="clear" w:color="auto" w:fill="DEEAF6" w:themeFill="accent1" w:themeFillTint="33"/>
+      </w:tcPr>
+    </w:tblStylePr>
+    <w:tblStylePr w:type="band1Horz">
+      <w:tblPr/>
+      <w:tcPr>
+        <w:shd w:val="clear" w:color="auto" w:fill="DEEAF6" w:themeFill="accent1" w:themeFillTint="33"/>
+      </w:tcPr>
+    </w:tblStylePr>
+  </w:style>
 </w:styles>
 </file>
 

</xml_diff>